<commit_message>
fixed wrong fig ref.
</commit_message>
<xml_diff>
--- a/reports/submit_bjj/revision/main document.docx
+++ b/reports/submit_bjj/revision/main document.docx
@@ -1,10 +1,10 @@
 
 <file path=word/document.xml><?xml version="1.0" encoding="utf-8"?>
-<w:document xmlns:wpc="http://schemas.microsoft.com/office/word/2010/wordprocessingCanvas" xmlns:cx="http://schemas.microsoft.com/office/drawing/2014/chartex" xmlns:cx1="http://schemas.microsoft.com/office/drawing/2015/9/8/chartex" xmlns:mc="http://schemas.openxmlformats.org/markup-compatibility/2006" xmlns:o="urn:schemas-microsoft-com:office:office" xmlns:r="http://schemas.openxmlformats.org/officeDocument/2006/relationships" xmlns:m="http://schemas.openxmlformats.org/officeDocument/2006/math" xmlns:v="urn:schemas-microsoft-com:vml" xmlns:wp14="http://schemas.microsoft.com/office/word/2010/wordprocessingDrawing" xmlns:wp="http://schemas.openxmlformats.org/drawingml/2006/wordprocessingDrawing" xmlns:w10="urn:schemas-microsoft-com:office:word" xmlns:w="http://schemas.openxmlformats.org/wordprocessingml/2006/main" xmlns:w14="http://schemas.microsoft.com/office/word/2010/wordml" xmlns:w15="http://schemas.microsoft.com/office/word/2012/wordml" xmlns:w16se="http://schemas.microsoft.com/office/word/2015/wordml/symex" xmlns:wpg="http://schemas.microsoft.com/office/word/2010/wordprocessingGroup" xmlns:wpi="http://schemas.microsoft.com/office/word/2010/wordprocessingInk" xmlns:wne="http://schemas.microsoft.com/office/word/2006/wordml" xmlns:wps="http://schemas.microsoft.com/office/word/2010/wordprocessingShape" mc:Ignorable="w14 w15 w16se wp14">
+<w:document xmlns:wpc="http://schemas.microsoft.com/office/word/2010/wordprocessingCanvas" xmlns:cx="http://schemas.microsoft.com/office/drawing/2014/chartex" xmlns:cx1="http://schemas.microsoft.com/office/drawing/2015/9/8/chartex" xmlns:cx2="http://schemas.microsoft.com/office/drawing/2015/10/21/chartex" xmlns:cx3="http://schemas.microsoft.com/office/drawing/2016/5/9/chartex" xmlns:cx4="http://schemas.microsoft.com/office/drawing/2016/5/10/chartex" xmlns:cx5="http://schemas.microsoft.com/office/drawing/2016/5/11/chartex" xmlns:cx6="http://schemas.microsoft.com/office/drawing/2016/5/12/chartex" xmlns:cx7="http://schemas.microsoft.com/office/drawing/2016/5/13/chartex" xmlns:cx8="http://schemas.microsoft.com/office/drawing/2016/5/14/chartex" xmlns:mc="http://schemas.openxmlformats.org/markup-compatibility/2006" xmlns:aink="http://schemas.microsoft.com/office/drawing/2016/ink" xmlns:am3d="http://schemas.microsoft.com/office/drawing/2017/model3d" xmlns:o="urn:schemas-microsoft-com:office:office" xmlns:r="http://schemas.openxmlformats.org/officeDocument/2006/relationships" xmlns:m="http://schemas.openxmlformats.org/officeDocument/2006/math" xmlns:v="urn:schemas-microsoft-com:vml" xmlns:wp14="http://schemas.microsoft.com/office/word/2010/wordprocessingDrawing" xmlns:wp="http://schemas.openxmlformats.org/drawingml/2006/wordprocessingDrawing" xmlns:w10="urn:schemas-microsoft-com:office:word" xmlns:w="http://schemas.openxmlformats.org/wordprocessingml/2006/main" xmlns:w14="http://schemas.microsoft.com/office/word/2010/wordml" xmlns:w15="http://schemas.microsoft.com/office/word/2012/wordml" xmlns:w16cid="http://schemas.microsoft.com/office/word/2016/wordml/cid" xmlns:w16se="http://schemas.microsoft.com/office/word/2015/wordml/symex" xmlns:wpg="http://schemas.microsoft.com/office/word/2010/wordprocessingGroup" xmlns:wpi="http://schemas.microsoft.com/office/word/2010/wordprocessingInk" xmlns:wne="http://schemas.microsoft.com/office/word/2006/wordml" xmlns:wps="http://schemas.microsoft.com/office/word/2010/wordprocessingShape" mc:Ignorable="w14 w15 w16se w16cid wp14">
   <w:body>
     <w:p>
       <w:pPr>
-        <w:pStyle w:val="Heading1"/>
+        <w:pStyle w:val="Rubrik1"/>
       </w:pPr>
       <w:bookmarkStart w:id="0" w:name="abstract"/>
       <w:r>
@@ -28,7 +28,7 @@
     </w:p>
     <w:p>
       <w:pPr>
-        <w:pStyle w:val="BodyText"/>
+        <w:pStyle w:val="Brdtext"/>
       </w:pPr>
       <w:r>
         <w:rPr>
@@ -42,7 +42,7 @@
     </w:p>
     <w:p>
       <w:pPr>
-        <w:pStyle w:val="BodyText"/>
+        <w:pStyle w:val="Brdtext"/>
       </w:pPr>
       <w:r>
         <w:rPr>
@@ -51,20 +51,12 @@
         <w:t xml:space="preserve">Results: </w:t>
       </w:r>
       <w:r>
-        <w:t xml:space="preserve"> A main effects model combining age, sex, American Society for </w:t>
-      </w:r>
-      <w:proofErr w:type="spellStart"/>
-      <w:r>
-        <w:t>Anaesthesiologists</w:t>
-      </w:r>
-      <w:proofErr w:type="spellEnd"/>
-      <w:r>
-        <w:t xml:space="preserve"> (ASA) class, the presence of cancer, diseases of the central nervous system, kidney disease, and diagnosed obesity had good discrimination, both internally (AUC = 0.78, 95 % CI 0.75 - 0.81) and externally (AUC = 0.75, 95 % CI 0.73 - 0.76). This model was superior to traditional models based on the Charlson (AUC = 0.66, 95 % CI 0.62 - 0.70) and Elixhauser (AUC = 0.64, 95 % CI 0.59 - 0.68) comorbidity indices. The model was well calibrated for predicted probabilities up to 5%.</w:t>
-      </w:r>
-    </w:p>
-    <w:p>
-      <w:pPr>
-        <w:pStyle w:val="BodyText"/>
+        <w:t xml:space="preserve"> A main effects model combining age, sex, American Society for Anaesthesiologists (ASA) class, the presence of cancer, diseases of the central nervous system, kidney disease, and diagnosed obesity had good discrimination, both internally (AUC = 0.78, 95 % CI 0.75 - 0.81) and externally (AUC = 0.75, 95 % CI 0.73 - 0.76). This model was superior to traditional models based on the Charlson (AUC = 0.66, 95 % CI 0.62 - 0.70) and Elixhauser (AUC = 0.64, 95 % CI 0.59 - 0.68) comorbidity indices. The model was well calibrated for predicted probabilities up to 5%.</w:t>
+      </w:r>
+    </w:p>
+    <w:p>
+      <w:pPr>
+        <w:pStyle w:val="Brdtext"/>
       </w:pPr>
       <w:r>
         <w:rPr>
@@ -78,7 +70,7 @@
       <w:hyperlink r:id="rId7">
         <w:r>
           <w:rPr>
-            <w:rStyle w:val="Hyperlink"/>
+            <w:rStyle w:val="Hyperlnk"/>
           </w:rPr>
           <w:t>https://shpr.registercentrum.se/om-registret-1/forskning/prediktion-av-90-dagarsmortalitet/p/SkyeTsTFB</w:t>
         </w:r>
@@ -89,7 +81,7 @@
     </w:p>
     <w:p>
       <w:pPr>
-        <w:pStyle w:val="BodyText"/>
+        <w:pStyle w:val="Brdtext"/>
       </w:pPr>
       <w:r>
         <w:rPr>
@@ -120,15 +112,7 @@
         </w:numPr>
       </w:pPr>
       <w:r>
-        <w:t xml:space="preserve">The model considers age, sex, </w:t>
-      </w:r>
-      <w:proofErr w:type="gramStart"/>
-      <w:r>
-        <w:t>ASA</w:t>
-      </w:r>
-      <w:proofErr w:type="gramEnd"/>
-      <w:r>
-        <w:t xml:space="preserve"> class, the presence of cancer, diseases of the central nervous system, kidney disease, and </w:t>
+        <w:t xml:space="preserve">The model considers age, sex, ASA class, the presence of cancer, diseases of the central nervous system, kidney disease, and </w:t>
       </w:r>
       <w:r>
         <w:rPr>
@@ -154,7 +138,7 @@
       <w:hyperlink r:id="rId8">
         <w:r>
           <w:rPr>
-            <w:rStyle w:val="Hyperlink"/>
+            <w:rStyle w:val="Hyperlnk"/>
           </w:rPr>
           <w:t>https://shpr.registercentrum.se/om-registret-1/forskning/prediktion-av-90-dagarsmortalitet/p/SkyeTsTFB</w:t>
         </w:r>
@@ -165,7 +149,7 @@
     </w:p>
     <w:p>
       <w:pPr>
-        <w:pStyle w:val="Heading5"/>
+        <w:pStyle w:val="Rubrik5"/>
       </w:pPr>
       <w:bookmarkStart w:id="1" w:name="page-break-1"/>
       <w:r>
@@ -176,7 +160,7 @@
     </w:p>
     <w:p>
       <w:pPr>
-        <w:pStyle w:val="Heading1"/>
+        <w:pStyle w:val="Rubrik1"/>
       </w:pPr>
       <w:bookmarkStart w:id="2" w:name="introduction"/>
       <w:r>
@@ -198,20 +182,12 @@
         <w:t>1</w:t>
       </w:r>
       <w:r>
-        <w:t xml:space="preserve"> </w:t>
-      </w:r>
-      <w:proofErr w:type="gramStart"/>
-      <w:r>
-        <w:t>The</w:t>
-      </w:r>
-      <w:proofErr w:type="gramEnd"/>
-      <w:r>
-        <w:t xml:space="preserve"> risk of short-term mortality is nevertheless an essential part of preoperative discussions between patients and surgeons.</w:t>
-      </w:r>
-    </w:p>
-    <w:p>
-      <w:pPr>
-        <w:pStyle w:val="BodyText"/>
+        <w:t xml:space="preserve"> The risk of short-term mortality is nevertheless an essential part of preoperative discussions between patients and surgeons.</w:t>
+      </w:r>
+    </w:p>
+    <w:p>
+      <w:pPr>
+        <w:pStyle w:val="Brdtext"/>
       </w:pPr>
       <w:r>
         <w:t>Comorbidity is associated with a shorter remaining life span, but the Charlson and Elixhauser comorbidity indices poorly predict mortality after THA.</w:t>
@@ -220,54 +196,32 @@
         <w:rPr>
           <w:vertAlign w:val="superscript"/>
         </w:rPr>
-        <w:t>1</w:t>
-      </w:r>
-      <w:proofErr w:type="gramStart"/>
+        <w:t>1,2,2–5</w:t>
+      </w:r>
+      <w:r>
+        <w:t xml:space="preserve"> Additionally, these complex comorbidity instruments are based on information from extensive in- or out-patient databases, each measure being defined by 1,178 and 1,516 individual International Classification of Diseases (ICD)-10 codes, respectively. The use of these indices is therefore limited to research settings.</w:t>
+      </w:r>
+    </w:p>
+    <w:p>
+      <w:pPr>
+        <w:pStyle w:val="Brdtext"/>
+      </w:pPr>
+      <w:r>
+        <w:t>Pre-operative comorbidity data have been used for prediction models of early mortality and adverse events such as surgical site infection, in the context of THA surgery.</w:t>
+      </w:r>
       <w:r>
         <w:rPr>
           <w:vertAlign w:val="superscript"/>
         </w:rPr>
-        <w:t>,2,2</w:t>
-      </w:r>
-      <w:proofErr w:type="gramEnd"/>
-      <w:r>
-        <w:rPr>
-          <w:vertAlign w:val="superscript"/>
-        </w:rPr>
-        <w:t>–5</w:t>
-      </w:r>
-      <w:r>
-        <w:t xml:space="preserve"> Additionally, these complex comorbidity instruments are based on information from extensive in- or out-patient databases, each measure being defined by 1,178 and 1,516 individual International Classification of Diseases (ICD)-10 codes, respectively. The use of these indices is therefore limited to research settings.</w:t>
-      </w:r>
-    </w:p>
-    <w:p>
-      <w:pPr>
-        <w:pStyle w:val="BodyText"/>
-      </w:pPr>
-      <w:r>
-        <w:t>Pre-operative comorbidity data have been used for prediction models of early mortality and adverse events such as surgical site infection, in the context of THA surgery.</w:t>
-      </w:r>
-      <w:r>
-        <w:rPr>
-          <w:vertAlign w:val="superscript"/>
-        </w:rPr>
         <w:t>6–12</w:t>
       </w:r>
       <w:r>
-        <w:t xml:space="preserve"> </w:t>
-      </w:r>
-      <w:proofErr w:type="gramStart"/>
-      <w:r>
-        <w:t>The</w:t>
-      </w:r>
-      <w:proofErr w:type="gramEnd"/>
-      <w:r>
-        <w:t xml:space="preserve"> first prediction model based on a European cohort was developed in the UK (</w:t>
+        <w:t xml:space="preserve"> The first prediction model based on a European cohort was developed in the UK (</w:t>
       </w:r>
       <w:hyperlink r:id="rId9">
         <w:r>
           <w:rPr>
-            <w:rStyle w:val="Hyperlink"/>
+            <w:rStyle w:val="Hyperlnk"/>
           </w:rPr>
           <w:t>https://jointcalc.shef.ac.uk/</w:t>
         </w:r>
@@ -278,7 +232,7 @@
     </w:p>
     <w:p>
       <w:pPr>
-        <w:pStyle w:val="BodyText"/>
+        <w:pStyle w:val="Brdtext"/>
       </w:pPr>
       <w:r>
         <w:t>We aimed to develop a parsimonious prediction model of 90-day mortality after THA with internal and external validation of discrimination and calibration, and to compare this to the accuracy of prediction models based on existing comorbidity measures.</w:t>
@@ -292,7 +246,7 @@
     </w:p>
     <w:p>
       <w:pPr>
-        <w:pStyle w:val="Heading1"/>
+        <w:pStyle w:val="Rubrik1"/>
       </w:pPr>
       <w:bookmarkStart w:id="3" w:name="participants-and-methods"/>
       <w:r>
@@ -335,7 +289,7 @@
     </w:p>
     <w:p>
       <w:pPr>
-        <w:pStyle w:val="Heading2"/>
+        <w:pStyle w:val="Rubrik2"/>
       </w:pPr>
       <w:bookmarkStart w:id="4" w:name="derivation-cohort-sweden"/>
       <w:r>
@@ -361,23 +315,7 @@
         <w:t>15</w:t>
       </w:r>
       <w:r>
-        <w:t xml:space="preserve"> </w:t>
-      </w:r>
-      <w:proofErr w:type="gramStart"/>
-      <w:r>
-        <w:t>Our</w:t>
-      </w:r>
-      <w:proofErr w:type="gramEnd"/>
-      <w:r>
-        <w:t xml:space="preserve"> inclusion period started 2008 since the American Society for </w:t>
-      </w:r>
-      <w:proofErr w:type="spellStart"/>
-      <w:r>
-        <w:t>Anaesthesiologists</w:t>
-      </w:r>
-      <w:proofErr w:type="spellEnd"/>
-      <w:r>
-        <w:t xml:space="preserve"> (ASA) class and Body Mass Index (BMI) were systematically recorded in SHAR from then on. The observation period ended 2015, since we </w:t>
+        <w:t xml:space="preserve"> Our inclusion period started 2008 since the American Society for Anaesthesiologists (ASA) class and Body Mass Index (BMI) were systematically recorded in SHAR from then on. The observation period ended 2015, since we </w:t>
       </w:r>
       <w:r>
         <w:rPr>
@@ -413,15 +351,7 @@
         <w:t>16</w:t>
       </w:r>
       <w:r>
-        <w:t xml:space="preserve"> Age, sex, BMI, ASA class, type of hospital and year of surgery were collected from the SHAR. Data on educational level were recorded for more than 98 % of the population with 85 % accuracy in the longitudinal integration database for health insurance and </w:t>
-      </w:r>
-      <w:proofErr w:type="spellStart"/>
-      <w:r>
-        <w:t>labour</w:t>
-      </w:r>
-      <w:proofErr w:type="spellEnd"/>
-      <w:r>
-        <w:t xml:space="preserve"> market studies (LISA) from Statistics Sweden.</w:t>
+        <w:t xml:space="preserve"> Age, sex, BMI, ASA class, type of hospital and year of surgery were collected from the SHAR. Data on educational level were recorded for more than 98 % of the population with 85 % accuracy in the longitudinal integration database for health insurance and labour market studies (LISA) from Statistics Sweden.</w:t>
       </w:r>
       <w:r>
         <w:rPr>
@@ -448,7 +378,7 @@
     </w:p>
     <w:p>
       <w:pPr>
-        <w:pStyle w:val="BodyText"/>
+        <w:pStyle w:val="Brdtext"/>
       </w:pPr>
       <w:r>
         <w:t>Patients with missing information on BMI or a measurement above 50 were excluded, as were patients with missing information on ASA class or class IV and above, as well as patients with unknown educational level or type of hospital. 53,099 patients (mean age 73 years, range 35 - 99 and 61 % females) were included (Figure 1).</w:t>
@@ -456,7 +386,7 @@
     </w:p>
     <w:p>
       <w:pPr>
-        <w:pStyle w:val="Heading2"/>
+        <w:pStyle w:val="Rubrik2"/>
       </w:pPr>
       <w:bookmarkStart w:id="5" w:name="X607666395c53d4d7bffb9fa48f5a07f249542af"/>
       <w:r>
@@ -474,7 +404,7 @@
     </w:p>
     <w:p>
       <w:pPr>
-        <w:pStyle w:val="BodyText"/>
+        <w:pStyle w:val="Brdtext"/>
       </w:pPr>
       <w:r>
         <w:rPr>
@@ -510,7 +440,7 @@
     </w:p>
     <w:p>
       <w:pPr>
-        <w:pStyle w:val="Heading2"/>
+        <w:pStyle w:val="Rubrik2"/>
       </w:pPr>
       <w:bookmarkStart w:id="6" w:name="defining-co-morbidity"/>
       <w:r>
@@ -541,7 +471,7 @@
     </w:p>
     <w:p>
       <w:pPr>
-        <w:pStyle w:val="Heading2"/>
+        <w:pStyle w:val="Rubrik2"/>
       </w:pPr>
       <w:bookmarkStart w:id="7" w:name="X3dfb8ce663a1fc2d82d471b5d62397660058101"/>
       <w:r>
@@ -582,17 +512,8 @@
           <m:t>λ</m:t>
         </m:r>
       </m:oMath>
-      <w:proofErr w:type="gramStart"/>
-      <w:r>
-        <w:t>:s</w:t>
-      </w:r>
-      <w:proofErr w:type="gramEnd"/>
-      <w:r>
-        <w:t xml:space="preserve">) in a logistic LASSO model. We </w:t>
-      </w:r>
-      <w:proofErr w:type="gramStart"/>
-      <w:r>
-        <w:t xml:space="preserve">kept </w:t>
+      <w:r>
+        <w:t xml:space="preserve">:s) in a logistic LASSO model. We kept </w:t>
       </w:r>
       <m:oMath>
         <m:r>
@@ -603,11 +524,7 @@
         </m:r>
       </m:oMath>
       <w:r>
-        <w:t>:s</w:t>
-      </w:r>
-      <w:proofErr w:type="gramEnd"/>
-      <w:r>
-        <w:t xml:space="preserve"> minimizing the mean cross-validated deviances and those were used to estimate model coefficients for each potential predictor. The means of the magnitude (absolute values) of those estimates were used as measures of variable importance. Piece-wise linear regression was used to detect a breaking point where a significant drop in variable importance was observed. Potential predictors with variable importance above this breaking point were kept as model candidates. The whole process was repeated 100 times. Covariates that were selected at least once were used in a main effects model of multivariable logistic regression without penalty, and without pre-normalization of numeric variables (main model). A reduced model with variables chosen at least 33 out of the 100 times were used as a simpler alternative. This model was also evaluated without cancer as a predictor, considering that medical indications for THA surgery may be different for patients with cancer or without cancer. Univariable models with the ASA class, as well as the Charlson or Elixhauser comorbidity indices were used for benchmarking, as well as a model including only age and sex. Each model including age was fitted three times, once with age as a main effect and twice with restricted cubic splines, either by two or three knots. Odds ratios for </w:t>
+        <w:t xml:space="preserve">:s minimizing the mean cross-validated deviances and those were used to estimate model coefficients for each potential predictor. The means of the magnitude (absolute values) of those estimates were used as measures of variable importance. Piece-wise linear regression was used to detect a breaking point where a significant drop in variable importance was observed. Potential predictors with variable importance above this breaking point were kept as model candidates. The whole process was repeated 100 times. Covariates that were selected at least once were used in a main effects model of multivariable logistic regression without penalty, and without pre-normalization of numeric variables (main model). A reduced model with variables chosen at least 33 out of the 100 times were used as a simpler alternative. This model was also evaluated without cancer as a predictor, considering that medical indications for THA surgery may be different for patients with cancer or without cancer. Univariable models with the ASA class, as well as the Charlson or Elixhauser comorbidity indices were used for benchmarking, as well as a model including only age and sex. Each model including age was fitted three times, once with age as a main effect and twice with restricted cubic splines, either by two or three knots. Odds ratios for </w:t>
       </w:r>
       <w:r>
         <w:lastRenderedPageBreak/>
@@ -627,7 +544,7 @@
     </w:p>
     <w:p>
       <w:pPr>
-        <w:pStyle w:val="Heading2"/>
+        <w:pStyle w:val="Rubrik2"/>
       </w:pPr>
       <w:bookmarkStart w:id="8" w:name="Xff1047e633f212e7c4888ec1ef4e1c3504bdbf7"/>
       <w:r>
@@ -699,7 +616,7 @@
     </w:p>
     <w:p>
       <w:pPr>
-        <w:pStyle w:val="Heading2"/>
+        <w:pStyle w:val="Rubrik2"/>
       </w:pPr>
       <w:bookmarkStart w:id="9" w:name="statistical-tools"/>
       <w:r>
@@ -717,7 +634,7 @@
       <w:hyperlink r:id="rId10">
         <w:r>
           <w:rPr>
-            <w:rStyle w:val="Hyperlink"/>
+            <w:rStyle w:val="Hyperlnk"/>
           </w:rPr>
           <w:t>https://shpr.registercentrum.se/om-registret-1/forskning/prediktion-av-90-dagarsmortalitet/p/SkyeTsTFB</w:t>
         </w:r>
@@ -728,42 +645,10 @@
     </w:p>
     <w:p>
       <w:pPr>
-        <w:pStyle w:val="BodyText"/>
-      </w:pPr>
-      <w:r>
-        <w:t xml:space="preserve">We used R version 3.6.1 (R Foundation for Statistical Computing, Vienna, Austria) with significant packages </w:t>
-      </w:r>
-      <w:proofErr w:type="spellStart"/>
-      <w:r>
-        <w:t>tidyverse</w:t>
-      </w:r>
-      <w:proofErr w:type="spellEnd"/>
-      <w:r>
-        <w:t xml:space="preserve">, </w:t>
-      </w:r>
-      <w:proofErr w:type="spellStart"/>
-      <w:r>
-        <w:t>tidymodels</w:t>
-      </w:r>
-      <w:proofErr w:type="spellEnd"/>
-      <w:r>
-        <w:t xml:space="preserve">, </w:t>
-      </w:r>
-      <w:proofErr w:type="spellStart"/>
-      <w:r>
-        <w:t>furrr</w:t>
-      </w:r>
-      <w:proofErr w:type="spellEnd"/>
-      <w:r>
-        <w:t xml:space="preserve">, </w:t>
-      </w:r>
-      <w:proofErr w:type="spellStart"/>
-      <w:r>
-        <w:t>pROC</w:t>
-      </w:r>
-      <w:proofErr w:type="spellEnd"/>
-      <w:r>
-        <w:t xml:space="preserve"> and shiny. All R-scripts and necessary configurations (but no personal data) </w:t>
+        <w:pStyle w:val="Brdtext"/>
+      </w:pPr>
+      <w:r>
+        <w:t xml:space="preserve">We used R version 3.6.1 (R Foundation for Statistical Computing, Vienna, Austria) with significant packages tidyverse, tidymodels, furrr, pROC and shiny. All R-scripts and necessary configurations (but no personal data) </w:t>
       </w:r>
       <w:r>
         <w:rPr>
@@ -777,7 +662,7 @@
       <w:hyperlink r:id="rId11">
         <w:r>
           <w:rPr>
-            <w:rStyle w:val="Hyperlink"/>
+            <w:rStyle w:val="Hyperlnk"/>
           </w:rPr>
           <w:t>http://doi.org/10.5281/zenodo.3732852</w:t>
         </w:r>
@@ -788,7 +673,7 @@
     </w:p>
     <w:p>
       <w:pPr>
-        <w:pStyle w:val="Heading2"/>
+        <w:pStyle w:val="Rubrik2"/>
       </w:pPr>
       <w:bookmarkStart w:id="10" w:name="ethical-approval"/>
       <w:r>
@@ -807,7 +692,7 @@
     </w:p>
     <w:p>
       <w:pPr>
-        <w:pStyle w:val="Heading1"/>
+        <w:pStyle w:val="Rubrik1"/>
       </w:pPr>
       <w:bookmarkStart w:id="11" w:name="results"/>
       <w:r>
@@ -817,7 +702,7 @@
     </w:p>
     <w:p>
       <w:pPr>
-        <w:pStyle w:val="Heading2"/>
+        <w:pStyle w:val="Rubrik2"/>
       </w:pPr>
       <w:bookmarkStart w:id="12" w:name="study-participants"/>
       <w:r>
@@ -850,7 +735,7 @@
     </w:p>
     <w:p>
       <w:pPr>
-        <w:pStyle w:val="Heading2"/>
+        <w:pStyle w:val="Rubrik2"/>
       </w:pPr>
       <w:bookmarkStart w:id="13" w:name="X97f55da61655794c4500bb5dee5b0e7e0a00da4"/>
       <w:r>
@@ -863,20 +748,12 @@
         <w:pStyle w:val="FirstParagraph"/>
       </w:pPr>
       <w:r>
-        <w:t xml:space="preserve">There were five comorbidities not recorded for any patient who died in the Swedish derivation cohort and therefore not considered as potential predictors: acquired immunodeficiency syndrome by the human immunodeficiency virus (AIDS/HIV), coagulopathy, fluid electrolyte disorders, liver disease, and weight loss. The derived main model included age, sex, ASA class, the presence of cancer, diseases of the central nervous system, kidney disease, diagnosed obesity, heart condition, </w:t>
-      </w:r>
-      <w:proofErr w:type="spellStart"/>
-      <w:r>
-        <w:t>anaemia</w:t>
-      </w:r>
-      <w:proofErr w:type="spellEnd"/>
-      <w:r>
-        <w:t>, and myocardial infarction. The reduced model was restricted to age, sex, ASA class, the presence of cancer, diseases of the central nervous system, kidney disease, and diagnosed obesity (Table 4).</w:t>
-      </w:r>
-    </w:p>
-    <w:p>
-      <w:pPr>
-        <w:pStyle w:val="BodyText"/>
+        <w:t>There were five comorbidities not recorded for any patient who died in the Swedish derivation cohort and therefore not considered as potential predictors: acquired immunodeficiency syndrome by the human immunodeficiency virus (AIDS/HIV), coagulopathy, fluid electrolyte disorders, liver disease, and weight loss. The derived main model included age, sex, ASA class, the presence of cancer, diseases of the central nervous system, kidney disease, diagnosed obesity, heart condition, anaemia, and myocardial infarction. The reduced model was restricted to age, sex, ASA class, the presence of cancer, diseases of the central nervous system, kidney disease, and diagnosed obesity (Table 4).</w:t>
+      </w:r>
+    </w:p>
+    <w:p>
+      <w:pPr>
+        <w:pStyle w:val="Brdtext"/>
       </w:pPr>
       <w:r>
         <w:t xml:space="preserve">There were no differences between models including age as a main effect or as restricted cubic splines. We therefore focused on the more parsimonious models with age as a main effect. </w:t>
@@ -888,15 +765,23 @@
     </w:p>
     <w:p>
       <w:pPr>
-        <w:pStyle w:val="BodyText"/>
-      </w:pPr>
-      <w:r>
-        <w:t>The main and reduced models were no different regarding discriminative ability (AUC = 0.79, 95 % CI 0.75 - 0.82 versus AUC = 0.78, 95 % CI 0.75 - 0.81). We therefore considered the reduced model as superior due to its simplicity. Traditional models performed poorly with 95 % confidence intervals not above 0.7: The Charlson comorbidity index had an AUC of (AUC = 0.66, 95 % CI 0.62 - 0.70) and the Elixhauser comorbidity an AUC of (AUC = 0.64, 95 % CI 0.59 - 0.68; Figure 6 and Figure 7).</w:t>
-      </w:r>
-    </w:p>
-    <w:p>
-      <w:pPr>
-        <w:pStyle w:val="BodyText"/>
+        <w:pStyle w:val="Brdtext"/>
+      </w:pPr>
+      <w:r>
+        <w:t xml:space="preserve">The main and reduced models were no different regarding discriminative ability (AUC = 0.79, 95 % CI 0.75 - 0.82 versus AUC = 0.78, 95 % CI 0.75 - 0.81). We therefore considered the reduced model as superior due to its simplicity. Traditional models performed poorly with 95 % confidence intervals not above 0.7: The Charlson comorbidity index had an AUC of (AUC = 0.66, 95 % CI 0.62 - 0.70) and the Elixhauser comorbidity an AUC of (AUC = 0.64, 95 % CI 0.59 - 0.68; Figure </w:t>
+      </w:r>
+      <w:r>
+        <w:t>5</w:t>
+      </w:r>
+      <w:bookmarkStart w:id="14" w:name="_GoBack"/>
+      <w:bookmarkEnd w:id="14"/>
+      <w:r>
+        <w:t xml:space="preserve"> and Figure 7).</w:t>
+      </w:r>
+    </w:p>
+    <w:p>
+      <w:pPr>
+        <w:pStyle w:val="Brdtext"/>
       </w:pPr>
       <w:r>
         <w:t>The ability of the reduced model to estimate probabilities of death within 90 days is further illustrated in Figure 8 and 9. Model calibration was good for estimated probabilities up to 3 % and acceptable up to 5 % (Figure 10). Estimated model coefficients and corresponding odds ratios for the reduced model are presented in Table 5. Omitting cancer from the reduced model did not affect the AUC or calibration for estimated probabilities below 3 %, but calibration outside this range deteriorated, and we thus retained cancer as an important predictor.</w:t>
@@ -904,13 +789,13 @@
     </w:p>
     <w:p>
       <w:pPr>
-        <w:pStyle w:val="Heading2"/>
-      </w:pPr>
-      <w:bookmarkStart w:id="14" w:name="external-validation"/>
+        <w:pStyle w:val="Rubrik2"/>
+      </w:pPr>
+      <w:bookmarkStart w:id="15" w:name="external-validation"/>
       <w:r>
         <w:t>External validation</w:t>
       </w:r>
-      <w:bookmarkEnd w:id="14"/>
+      <w:bookmarkEnd w:id="15"/>
     </w:p>
     <w:p>
       <w:pPr>
@@ -922,14 +807,14 @@
     </w:p>
     <w:p>
       <w:pPr>
-        <w:pStyle w:val="Heading1"/>
-      </w:pPr>
-      <w:bookmarkStart w:id="15" w:name="discussion"/>
+        <w:pStyle w:val="Rubrik1"/>
+      </w:pPr>
+      <w:bookmarkStart w:id="16" w:name="discussion"/>
       <w:r>
         <w:lastRenderedPageBreak/>
         <w:t>Discussion</w:t>
       </w:r>
-      <w:bookmarkEnd w:id="15"/>
+      <w:bookmarkEnd w:id="16"/>
     </w:p>
     <w:p>
       <w:pPr>
@@ -989,6 +874,12 @@
               </w:rPr>
               <m:t>β</m:t>
             </m:r>
+            <m:r>
+              <w:rPr>
+                <w:rFonts w:ascii="Cambria Math" w:hAnsi="Cambria Math"/>
+              </w:rPr>
+              <m:t>'</m:t>
+            </m:r>
           </m:e>
         </m:acc>
         <m:r>
@@ -1035,13 +926,13 @@
     </w:p>
     <w:p>
       <w:pPr>
-        <w:pStyle w:val="Heading2"/>
-      </w:pPr>
-      <w:bookmarkStart w:id="16" w:name="clinical-usage"/>
+        <w:pStyle w:val="Rubrik2"/>
+      </w:pPr>
+      <w:bookmarkStart w:id="17" w:name="clinical-usage"/>
       <w:r>
         <w:t>Clinical usage</w:t>
       </w:r>
-      <w:bookmarkEnd w:id="16"/>
+      <w:bookmarkEnd w:id="17"/>
     </w:p>
     <w:p>
       <w:pPr>
@@ -1053,7 +944,7 @@
       <w:hyperlink r:id="rId12">
         <w:r>
           <w:rPr>
-            <w:rStyle w:val="Hyperlink"/>
+            <w:rStyle w:val="Hyperlnk"/>
           </w:rPr>
           <w:t>https://shpr.registercentrum.se/om-registret-1/forskning/prediktion-av-90-dagarsmortalitet/p/SkyeTsTFB</w:t>
         </w:r>
@@ -1095,11 +986,7 @@
         <w:t>6.5 %</w:t>
       </w:r>
       <w:r>
-        <w:t>. Note, however, that covariate patterns with observed probabilities above 5 % were rare (0.13 %, n = 70). Risks above 5 % are therefore subject to extrapolation. The true proportions are likely lower (as indicated by Figure 10). Some risk calculators ignore this problem</w:t>
-      </w:r>
-      <w:proofErr w:type="gramStart"/>
-      <w:r>
-        <w:t>,</w:t>
+        <w:t>. Note, however, that covariate patterns with observed probabilities above 5 % were rare (0.13 %, n = 70). Risks above 5 % are therefore subject to extrapolation. The true proportions are likely lower (as indicated by Figure 10). Some risk calculators ignore this problem,</w:t>
       </w:r>
       <w:r>
         <w:rPr>
@@ -1107,14 +994,13 @@
         </w:rPr>
         <w:t>6,12</w:t>
       </w:r>
-      <w:proofErr w:type="gramEnd"/>
       <w:r>
         <w:t xml:space="preserve"> but we think this should be acknowledged.</w:t>
       </w:r>
     </w:p>
     <w:p>
       <w:pPr>
-        <w:pStyle w:val="BodyText"/>
+        <w:pStyle w:val="Brdtext"/>
       </w:pPr>
       <w:r>
         <w:t>Variables in our model were chosen based on statistical properties and should therefore not be assigned any exact epidemiological and/or causal meaning per se. Nevertheless, age and sex are well-known predictors of remaining life span.</w:t>
@@ -1135,7 +1021,7 @@
     </w:p>
     <w:p>
       <w:pPr>
-        <w:pStyle w:val="BodyText"/>
+        <w:pStyle w:val="Brdtext"/>
       </w:pPr>
       <w:r>
         <w:rPr>
@@ -1169,7 +1055,7 @@
     </w:p>
     <w:p>
       <w:pPr>
-        <w:pStyle w:val="BodyText"/>
+        <w:pStyle w:val="Brdtext"/>
         <w:rPr>
           <w:u w:val="single"/>
         </w:rPr>
@@ -1183,13 +1069,13 @@
     </w:p>
     <w:p>
       <w:pPr>
-        <w:pStyle w:val="Heading2"/>
-      </w:pPr>
-      <w:bookmarkStart w:id="17" w:name="strengths-and-limitations"/>
+        <w:pStyle w:val="Rubrik2"/>
+      </w:pPr>
+      <w:bookmarkStart w:id="18" w:name="strengths-and-limitations"/>
       <w:r>
         <w:t>Strengths and limitations</w:t>
       </w:r>
-      <w:bookmarkEnd w:id="17"/>
+      <w:bookmarkEnd w:id="18"/>
     </w:p>
     <w:p>
       <w:pPr>
@@ -1202,39 +1088,26 @@
         <w:rPr>
           <w:vertAlign w:val="superscript"/>
         </w:rPr>
-        <w:t>15</w:t>
-      </w:r>
-      <w:proofErr w:type="gramStart"/>
+        <w:t>15,18</w:t>
+      </w:r>
+      <w:r>
+        <w:t xml:space="preserve"> Some concerns have been raised regarding the HES database from UK, but a systematic review found that the overall median diagnostic accuracy (comparing ICD-codes to individual case notes) was 80 %.</w:t>
+      </w:r>
       <w:r>
         <w:rPr>
           <w:vertAlign w:val="superscript"/>
         </w:rPr>
-        <w:t>,18</w:t>
-      </w:r>
-      <w:proofErr w:type="gramEnd"/>
-      <w:r>
-        <w:t xml:space="preserve"> Some concerns have been raised regarding the HES database from UK, but a systematic review found that the overall median diagnostic accuracy (comparing ICD-codes to individual case notes) was 80 %.</w:t>
+        <w:t>29</w:t>
+      </w:r>
+      <w:r>
+        <w:t xml:space="preserve"> Both in- and outpatient comorbidity data were available for Sweden, but only in-patient data for England and Wales. The linkage between NJR and HES has been previously described,</w:t>
       </w:r>
       <w:r>
         <w:rPr>
           <w:vertAlign w:val="superscript"/>
         </w:rPr>
-        <w:t>29</w:t>
-      </w:r>
-      <w:r>
-        <w:t xml:space="preserve"> Both in- and outpatient comorbidity data were available for Sweden, but only in-patient data for England and Wales. The linkage between NJR and HES has been previously described</w:t>
-      </w:r>
-      <w:proofErr w:type="gramStart"/>
-      <w:r>
-        <w:t>,</w:t>
-      </w:r>
-      <w:r>
-        <w:rPr>
-          <w:vertAlign w:val="superscript"/>
-        </w:rPr>
         <w:t>30</w:t>
       </w:r>
-      <w:proofErr w:type="gramEnd"/>
       <w:r>
         <w:t xml:space="preserve"> where it was noted that </w:t>
       </w:r>
@@ -1263,7 +1136,7 @@
     </w:p>
     <w:p>
       <w:pPr>
-        <w:pStyle w:val="BodyText"/>
+        <w:pStyle w:val="Brdtext"/>
       </w:pPr>
       <w:r>
         <w:rPr>
@@ -1322,7 +1195,7 @@
     </w:p>
     <w:p>
       <w:pPr>
-        <w:pStyle w:val="BodyText"/>
+        <w:pStyle w:val="Brdtext"/>
         <w:rPr>
           <w:u w:val="single"/>
         </w:rPr>
@@ -1331,37 +1204,23 @@
         <w:rPr>
           <w:u w:val="single"/>
         </w:rPr>
-        <w:t xml:space="preserve">We attempted at developing a similar model on a Swedish cohort of patients with </w:t>
-      </w:r>
-      <w:proofErr w:type="spellStart"/>
-      <w:r>
+        <w:t>We attempted at developing a similar model on a Swedish cohort of patients with uncemented, hybrid or reverse hybrid THAs. Unfortunately, it was impossible to analyze each mode of fixation separately since too few deaths occurred in each subgroup. It was possible to develop a model for all combined fixation modes other than totally cemented, but the 95 % CI obtained for the estimated AUC was very wide (0.54–0.76) and therefore of little relevance. Possible adaptations of our model to other settings or countries should therefore always be preceded by additional external validation with data from that target population.</w:t>
+      </w:r>
+    </w:p>
+    <w:p>
+      <w:pPr>
+        <w:pStyle w:val="Brdtext"/>
         <w:rPr>
           <w:u w:val="single"/>
         </w:rPr>
-        <w:t>uncemented</w:t>
-      </w:r>
-      <w:proofErr w:type="spellEnd"/>
+      </w:pPr>
+      <w:r>
+        <w:t xml:space="preserve">We investigated whether the effect of age on mortality was non-linear using restricted cubic splines </w:t>
+      </w:r>
       <w:r>
         <w:rPr>
           <w:u w:val="single"/>
         </w:rPr>
-        <w:t>, hybrid or reverse hybrid THAs. Unfortunately, it was impossible to analyze each mode of fixation separately since too few deaths occurred in each subgroup. It was possible to develop a model for all combined fixation modes other than totally cemented, but the 95 % CI obtained for the estimated AUC was very wide (0.54–0.76) and therefore of little relevance. Possible adaptations of our model to other settings or countries should therefore always be preceded by additional external validation with data from that target population.</w:t>
-      </w:r>
-    </w:p>
-    <w:p>
-      <w:pPr>
-        <w:pStyle w:val="BodyText"/>
-        <w:rPr>
-          <w:u w:val="single"/>
-        </w:rPr>
-      </w:pPr>
-      <w:r>
-        <w:t xml:space="preserve">We investigated whether the effect of age on mortality was non-linear using restricted cubic splines </w:t>
-      </w:r>
-      <w:r>
-        <w:rPr>
-          <w:u w:val="single"/>
-        </w:rPr>
         <w:t>and</w:t>
       </w:r>
       <w:r>
@@ -1401,15 +1260,7 @@
         <w:t>31</w:t>
       </w:r>
       <w:r>
-        <w:t xml:space="preserve"> </w:t>
-      </w:r>
-      <w:proofErr w:type="gramStart"/>
-      <w:r>
-        <w:t>Our</w:t>
-      </w:r>
-      <w:proofErr w:type="gramEnd"/>
-      <w:r>
-        <w:t xml:space="preserve"> recordings of BMI might be imprecise however. Some hospitals report actual measurements but it is unknown to what extent </w:t>
+        <w:t xml:space="preserve"> Our recordings of BMI might be imprecise however. Some hospitals report actual measurements but it is unknown to what extent </w:t>
       </w:r>
       <w:r>
         <w:lastRenderedPageBreak/>
@@ -1424,7 +1275,7 @@
     </w:p>
     <w:p>
       <w:pPr>
-        <w:pStyle w:val="BodyText"/>
+        <w:pStyle w:val="Brdtext"/>
         <w:rPr>
           <w:u w:val="single"/>
         </w:rPr>
@@ -1436,48 +1287,25 @@
         <w:rPr>
           <w:u w:val="single"/>
         </w:rPr>
-        <w:t xml:space="preserve">This notion is supported by a study performed by </w:t>
-      </w:r>
-      <w:proofErr w:type="spellStart"/>
-      <w:r>
-        <w:rPr>
-          <w:u w:val="single"/>
-        </w:rPr>
-        <w:t>Cnudde</w:t>
-      </w:r>
-      <w:proofErr w:type="spellEnd"/>
-      <w:r>
-        <w:rPr>
-          <w:u w:val="single"/>
-        </w:rPr>
-        <w:t xml:space="preserve"> et al. who showed that patients selected for elective THA have a reduced one-year mortality risk when compared to the general population of the same age, sex, and year of birth. However, within the first 90 days after cemented THA surgery, the risk of death is increased when compared to the reference population, indicating that the surgery itself is associated with increased short-term mortality.</w:t>
+        <w:t>This notion is supported by a study performed by Cnudde et al. who showed that patients selected for elective THA have a reduced one-year mortality risk when compared to the general population of the same age, sex, and year of birth. However, within the first 90 days after cemented THA surgery, the risk of death is increased when compared to the reference population, indicating that the surgery itself is associated with increased short-term mortality.</w:t>
       </w:r>
       <w:r>
         <w:rPr>
           <w:u w:val="single"/>
           <w:vertAlign w:val="superscript"/>
         </w:rPr>
-        <w:t>1</w:t>
-      </w:r>
-      <w:proofErr w:type="gramStart"/>
-      <w:r>
-        <w:rPr>
-          <w:u w:val="single"/>
-          <w:vertAlign w:val="superscript"/>
-        </w:rPr>
-        <w:t>,32</w:t>
-      </w:r>
-      <w:proofErr w:type="gramEnd"/>
-    </w:p>
-    <w:p>
-      <w:pPr>
-        <w:pStyle w:val="Heading2"/>
-      </w:pPr>
-      <w:bookmarkStart w:id="18" w:name="conclusion"/>
+        <w:t>1,32</w:t>
+      </w:r>
+    </w:p>
+    <w:p>
+      <w:pPr>
+        <w:pStyle w:val="Rubrik2"/>
+      </w:pPr>
+      <w:bookmarkStart w:id="19" w:name="conclusion"/>
       <w:r>
         <w:t>Conclusion</w:t>
       </w:r>
-      <w:bookmarkEnd w:id="18"/>
+      <w:bookmarkEnd w:id="19"/>
     </w:p>
     <w:p>
       <w:pPr>
@@ -1489,15 +1317,13 @@
     </w:p>
     <w:p>
       <w:pPr>
-        <w:pStyle w:val="Heading1"/>
-      </w:pPr>
-      <w:bookmarkStart w:id="19" w:name="figure-legends"/>
-      <w:bookmarkStart w:id="20" w:name="_GoBack"/>
-      <w:bookmarkEnd w:id="20"/>
-    </w:p>
-    <w:p>
-      <w:pPr>
-        <w:pStyle w:val="BodyText"/>
+        <w:pStyle w:val="Rubrik1"/>
+      </w:pPr>
+      <w:bookmarkStart w:id="20" w:name="figure-legends"/>
+    </w:p>
+    <w:p>
+      <w:pPr>
+        <w:pStyle w:val="Brdtext"/>
         <w:rPr>
           <w:rFonts w:asciiTheme="majorHAnsi" w:eastAsiaTheme="majorEastAsia" w:hAnsiTheme="majorHAnsi" w:cstheme="majorBidi"/>
           <w:sz w:val="32"/>
@@ -1510,10 +1336,10 @@
     </w:p>
     <w:p>
       <w:pPr>
-        <w:pStyle w:val="Heading1"/>
+        <w:pStyle w:val="Rubrik1"/>
       </w:pPr>
       <w:bookmarkStart w:id="21" w:name="table-headings"/>
-      <w:bookmarkEnd w:id="19"/>
+      <w:bookmarkEnd w:id="20"/>
       <w:r>
         <w:lastRenderedPageBreak/>
         <w:t>Table</w:t>
@@ -1541,21 +1367,7 @@
         <w:rPr>
           <w:u w:val="single"/>
         </w:rPr>
-        <w:t xml:space="preserve">Each main comorbidity category was first defined based on comorbidity data from the Swedish National patient register and from the Hospital Episodes statistics registry in England and Wales, coded along the International Classification of Diseases version 10 (ICD-10) and categorized according to </w:t>
-      </w:r>
-      <w:proofErr w:type="spellStart"/>
-      <w:r>
-        <w:rPr>
-          <w:u w:val="single"/>
-        </w:rPr>
-        <w:t>Quan</w:t>
-      </w:r>
-      <w:proofErr w:type="spellEnd"/>
-      <w:r>
-        <w:rPr>
-          <w:u w:val="single"/>
-        </w:rPr>
-        <w:t xml:space="preserve"> et al.</w:t>
+        <w:t>Each main comorbidity category was first defined based on comorbidity data from the Swedish National patient register and from the Hospital Episodes statistics registry in England and Wales, coded along the International Classification of Diseases version 10 (ICD-10) and categorized according to Quan et al.</w:t>
       </w:r>
       <w:r>
         <w:rPr>
@@ -1683,11 +1495,9 @@
             <w:pPr>
               <w:pStyle w:val="Compact"/>
             </w:pPr>
-            <w:proofErr w:type="spellStart"/>
             <w:r>
               <w:t>Anaemia</w:t>
             </w:r>
-            <w:proofErr w:type="spellEnd"/>
           </w:p>
         </w:tc>
         <w:tc>
@@ -1705,21 +1515,8 @@
               <w:pStyle w:val="Compact"/>
             </w:pPr>
             <w:r>
-              <w:t xml:space="preserve">Blood loss </w:t>
-            </w:r>
-            <w:proofErr w:type="spellStart"/>
-            <w:r>
-              <w:t>anaemia</w:t>
-            </w:r>
-            <w:proofErr w:type="spellEnd"/>
-            <w:r>
-              <w:t xml:space="preserve">, Deficiency </w:t>
-            </w:r>
-            <w:proofErr w:type="spellStart"/>
-            <w:r>
-              <w:t>anaemia</w:t>
-            </w:r>
-            <w:proofErr w:type="spellEnd"/>
+              <w:t>Blood loss anaemia, Deficiency anaemia</w:t>
+            </w:r>
           </w:p>
         </w:tc>
       </w:tr>
@@ -1814,31 +1611,21 @@
               <w:pStyle w:val="Compact"/>
             </w:pPr>
             <w:r>
-              <w:t xml:space="preserve">Malignancy, Metastatic solid </w:t>
-            </w:r>
-            <w:proofErr w:type="spellStart"/>
-            <w:r>
-              <w:t>tumour</w:t>
-            </w:r>
-            <w:proofErr w:type="spellEnd"/>
-          </w:p>
-        </w:tc>
-        <w:tc>
-          <w:tcPr>
-            <w:tcW w:w="0" w:type="auto"/>
-          </w:tcPr>
-          <w:p>
-            <w:pPr>
-              <w:pStyle w:val="Compact"/>
-            </w:pPr>
-            <w:r>
-              <w:t xml:space="preserve">Lymphoma, Metastatic cancer, Solid </w:t>
-            </w:r>
-            <w:proofErr w:type="spellStart"/>
-            <w:r>
-              <w:t>tumour</w:t>
-            </w:r>
-            <w:proofErr w:type="spellEnd"/>
+              <w:t>Malignancy, Metastatic solid tumour</w:t>
+            </w:r>
+          </w:p>
+        </w:tc>
+        <w:tc>
+          <w:tcPr>
+            <w:tcW w:w="0" w:type="auto"/>
+          </w:tcPr>
+          <w:p>
+            <w:pPr>
+              <w:pStyle w:val="Compact"/>
+            </w:pPr>
+            <w:r>
+              <w:t>Lymphoma, Metastatic cancer, Solid tumour</w:t>
+            </w:r>
           </w:p>
         </w:tc>
       </w:tr>
@@ -2062,15 +1849,7 @@
               <w:pStyle w:val="Compact"/>
             </w:pPr>
             <w:r>
-              <w:t xml:space="preserve">Congestive heart failure, </w:t>
-            </w:r>
-            <w:proofErr w:type="spellStart"/>
-            <w:r>
-              <w:t>Valvular</w:t>
-            </w:r>
-            <w:proofErr w:type="spellEnd"/>
-            <w:r>
-              <w:t xml:space="preserve"> disease</w:t>
+              <w:t>Congestive heart failure, Valvular disease</w:t>
             </w:r>
           </w:p>
         </w:tc>
@@ -2460,7 +2239,7 @@
     </w:tbl>
     <w:p>
       <w:pPr>
-        <w:pStyle w:val="Heading5"/>
+        <w:pStyle w:val="Rubrik5"/>
       </w:pPr>
       <w:bookmarkStart w:id="23" w:name="page-break-3"/>
       <w:r>
@@ -2729,7 +2508,7 @@
     </w:tbl>
     <w:p>
       <w:pPr>
-        <w:pStyle w:val="Heading5"/>
+        <w:pStyle w:val="Rubrik5"/>
       </w:pPr>
       <w:bookmarkStart w:id="24" w:name="page-break-4"/>
       <w:r>
@@ -2743,15 +2522,7 @@
         <w:pStyle w:val="TableCaption"/>
       </w:pPr>
       <w:r>
-        <w:t xml:space="preserve">Table 3: Characteristics of the study population in the model derivation cohort (SHAR) and external validation cohort (NJR). Educational levels were classified as low (up to 9 years), middle (10-12 years) and high (at least 12 years). BMI = Body mass index. ASA = American Society for </w:t>
-      </w:r>
-      <w:proofErr w:type="spellStart"/>
-      <w:r>
-        <w:t>Anaesthesiologists</w:t>
-      </w:r>
-      <w:proofErr w:type="spellEnd"/>
-      <w:r>
-        <w:t xml:space="preserve"> classification. CNS = central nervous system.</w:t>
+        <w:t>Table 3: Characteristics of the study population in the model derivation cohort (SHAR) and external validation cohort (NJR). Educational levels were classified as low (up to 9 years), middle (10-12 years) and high (at least 12 years). BMI = Body mass index. ASA = American Society for Anaesthesiologists classification. CNS = central nervous system.</w:t>
       </w:r>
     </w:p>
     <w:tbl>
@@ -4236,13 +4007,8 @@
             <w:pPr>
               <w:pStyle w:val="Compact"/>
             </w:pPr>
-            <w:proofErr w:type="spellStart"/>
-            <w:r>
-              <w:t>Anaemia</w:t>
-            </w:r>
-            <w:proofErr w:type="spellEnd"/>
-            <w:r>
-              <w:t xml:space="preserve"> (%)</w:t>
+            <w:r>
+              <w:t>Anaemia (%)</w:t>
             </w:r>
           </w:p>
         </w:tc>
@@ -5181,7 +4947,7 @@
     </w:tbl>
     <w:p>
       <w:pPr>
-        <w:pStyle w:val="Heading5"/>
+        <w:pStyle w:val="Rubrik5"/>
       </w:pPr>
       <w:bookmarkStart w:id="25" w:name="page-break-5"/>
       <w:r>
@@ -5493,11 +5259,9 @@
             <w:pPr>
               <w:pStyle w:val="Compact"/>
             </w:pPr>
-            <w:proofErr w:type="spellStart"/>
             <w:r>
               <w:t>Anaemia</w:t>
             </w:r>
-            <w:proofErr w:type="spellEnd"/>
           </w:p>
         </w:tc>
         <w:tc>
@@ -5576,7 +5340,7 @@
     </w:tbl>
     <w:p>
       <w:pPr>
-        <w:pStyle w:val="Heading5"/>
+        <w:pStyle w:val="Rubrik5"/>
       </w:pPr>
       <w:bookmarkStart w:id="26" w:name="page-break-6"/>
       <w:r>
@@ -6167,7 +5931,7 @@
     </w:tbl>
     <w:p>
       <w:pPr>
-        <w:pStyle w:val="Heading5"/>
+        <w:pStyle w:val="Rubrik5"/>
       </w:pPr>
       <w:bookmarkStart w:id="27" w:name="page-break-7"/>
       <w:r>
@@ -6178,7 +5942,7 @@
     </w:p>
     <w:p>
       <w:pPr>
-        <w:pStyle w:val="Heading1"/>
+        <w:pStyle w:val="Rubrik1"/>
       </w:pPr>
       <w:bookmarkStart w:id="28" w:name="bibliography"/>
       <w:r>
@@ -6188,7 +5952,7 @@
     </w:p>
     <w:p>
       <w:pPr>
-        <w:pStyle w:val="Bibliography"/>
+        <w:pStyle w:val="Litteraturfrteckning"/>
       </w:pPr>
       <w:bookmarkStart w:id="29" w:name="ref-Garland2017"/>
       <w:bookmarkStart w:id="30" w:name="refs"/>
@@ -6221,53 +5985,23 @@
         <w:t>The Bone &amp; Joint Journal</w:t>
       </w:r>
       <w:r>
-        <w:t xml:space="preserve"> 2017</w:t>
-      </w:r>
-      <w:proofErr w:type="gramStart"/>
-      <w:r>
-        <w:t>;99</w:t>
-      </w:r>
-      <w:proofErr w:type="gramEnd"/>
-      <w:r>
-        <w:t xml:space="preserve">-B(1):37–43. </w:t>
-      </w:r>
-    </w:p>
-    <w:p>
-      <w:pPr>
-        <w:pStyle w:val="Bibliography"/>
+        <w:t xml:space="preserve"> 2017;99-B(1):37–43. </w:t>
+      </w:r>
+    </w:p>
+    <w:p>
+      <w:pPr>
+        <w:pStyle w:val="Litteraturfrteckning"/>
       </w:pPr>
       <w:bookmarkStart w:id="31" w:name="ref-Inacio2015"/>
       <w:bookmarkEnd w:id="29"/>
       <w:r>
         <w:t xml:space="preserve">2. </w:t>
       </w:r>
-      <w:proofErr w:type="spellStart"/>
       <w:r>
         <w:rPr>
           <w:b/>
         </w:rPr>
-        <w:t>Inacio</w:t>
-      </w:r>
-      <w:proofErr w:type="spellEnd"/>
-      <w:r>
-        <w:rPr>
-          <w:b/>
-        </w:rPr>
-        <w:t xml:space="preserve"> MCS, Pratt NL, </w:t>
-      </w:r>
-      <w:proofErr w:type="spellStart"/>
-      <w:r>
-        <w:rPr>
-          <w:b/>
-        </w:rPr>
-        <w:t>Roughead</w:t>
-      </w:r>
-      <w:proofErr w:type="spellEnd"/>
-      <w:r>
-        <w:rPr>
-          <w:b/>
-        </w:rPr>
-        <w:t xml:space="preserve"> EE, Graves SE</w:t>
+        <w:t>Inacio MCS, Pratt NL, Roughead EE, Graves SE</w:t>
       </w:r>
       <w:r>
         <w:t xml:space="preserve">. Using medications for prediction of revision after total joint arthroplasty. </w:t>
@@ -6279,20 +6013,12 @@
         <w:t>The Journal of arthroplasty</w:t>
       </w:r>
       <w:r>
-        <w:t xml:space="preserve"> 2015</w:t>
-      </w:r>
-      <w:proofErr w:type="gramStart"/>
-      <w:r>
-        <w:t>;30</w:t>
-      </w:r>
-      <w:proofErr w:type="gramEnd"/>
-      <w:r>
-        <w:t xml:space="preserve">(12):2061–70. </w:t>
-      </w:r>
-    </w:p>
-    <w:p>
-      <w:pPr>
-        <w:pStyle w:val="Bibliography"/>
+        <w:t xml:space="preserve"> 2015;30(12):2061–70. </w:t>
+      </w:r>
+    </w:p>
+    <w:p>
+      <w:pPr>
+        <w:pStyle w:val="Litteraturfrteckning"/>
       </w:pPr>
       <w:bookmarkStart w:id="32" w:name="ref-Gordon2013"/>
       <w:bookmarkEnd w:id="31"/>
@@ -6303,35 +6029,7 @@
         <w:rPr>
           <w:b/>
         </w:rPr>
-        <w:t xml:space="preserve">Gordon M, Stark A, </w:t>
-      </w:r>
-      <w:proofErr w:type="spellStart"/>
-      <w:r>
-        <w:rPr>
-          <w:b/>
-        </w:rPr>
-        <w:t>Sköldenberg</w:t>
-      </w:r>
-      <w:proofErr w:type="spellEnd"/>
-      <w:r>
-        <w:rPr>
-          <w:b/>
-        </w:rPr>
-        <w:t xml:space="preserve"> OG, Kärrholm J, </w:t>
-      </w:r>
-      <w:proofErr w:type="spellStart"/>
-      <w:r>
-        <w:rPr>
-          <w:b/>
-        </w:rPr>
-        <w:t>Garellick</w:t>
-      </w:r>
-      <w:proofErr w:type="spellEnd"/>
-      <w:r>
-        <w:rPr>
-          <w:b/>
-        </w:rPr>
-        <w:t xml:space="preserve"> G</w:t>
+        <w:t>Gordon M, Stark A, Sköldenberg OG, Kärrholm J, Garellick G</w:t>
       </w:r>
       <w:r>
         <w:t xml:space="preserve">. The influence of comorbidity scores on re-operations following primary total hip replacement: Comparison and validation of three comorbidity measures. </w:t>
@@ -6343,20 +6041,12 @@
         <w:t>The Bone &amp; Joint Journal</w:t>
       </w:r>
       <w:r>
-        <w:t xml:space="preserve"> 2013</w:t>
-      </w:r>
-      <w:proofErr w:type="gramStart"/>
-      <w:r>
-        <w:t>;95</w:t>
-      </w:r>
-      <w:proofErr w:type="gramEnd"/>
-      <w:r>
-        <w:t xml:space="preserve">-B(9):1184–91. </w:t>
-      </w:r>
-    </w:p>
-    <w:p>
-      <w:pPr>
-        <w:pStyle w:val="Bibliography"/>
+        <w:t xml:space="preserve"> 2013;95-B(9):1184–91. </w:t>
+      </w:r>
+    </w:p>
+    <w:p>
+      <w:pPr>
+        <w:pStyle w:val="Litteraturfrteckning"/>
       </w:pPr>
       <w:bookmarkStart w:id="33" w:name="ref-Hofstede2016"/>
       <w:bookmarkEnd w:id="32"/>
@@ -6367,63 +6057,7 @@
         <w:rPr>
           <w:b/>
         </w:rPr>
-        <w:t xml:space="preserve">Hofstede SN, </w:t>
-      </w:r>
-      <w:proofErr w:type="spellStart"/>
-      <w:r>
-        <w:rPr>
-          <w:b/>
-        </w:rPr>
-        <w:t>Gademan</w:t>
-      </w:r>
-      <w:proofErr w:type="spellEnd"/>
-      <w:r>
-        <w:rPr>
-          <w:b/>
-        </w:rPr>
-        <w:t xml:space="preserve"> MGJ, </w:t>
-      </w:r>
-      <w:proofErr w:type="spellStart"/>
-      <w:r>
-        <w:rPr>
-          <w:b/>
-        </w:rPr>
-        <w:t>Vlieland</w:t>
-      </w:r>
-      <w:proofErr w:type="spellEnd"/>
-      <w:r>
-        <w:rPr>
-          <w:b/>
-        </w:rPr>
-        <w:t xml:space="preserve"> TPMV, </w:t>
-      </w:r>
-      <w:proofErr w:type="spellStart"/>
-      <w:r>
-        <w:rPr>
-          <w:b/>
-        </w:rPr>
-        <w:t>Nelissen</w:t>
-      </w:r>
-      <w:proofErr w:type="spellEnd"/>
-      <w:r>
-        <w:rPr>
-          <w:b/>
-        </w:rPr>
-        <w:t xml:space="preserve"> RGHH, </w:t>
-      </w:r>
-      <w:proofErr w:type="spellStart"/>
-      <w:r>
-        <w:rPr>
-          <w:b/>
-        </w:rPr>
-        <w:t>Mheen</w:t>
-      </w:r>
-      <w:proofErr w:type="spellEnd"/>
-      <w:r>
-        <w:rPr>
-          <w:b/>
-        </w:rPr>
-        <w:t xml:space="preserve"> PJM-v de</w:t>
+        <w:t>Hofstede SN, Gademan MGJ, Vlieland TPMV, Nelissen RGHH, Mheen PJM-v de</w:t>
       </w:r>
       <w:r>
         <w:t xml:space="preserve">. Preoperative predictors for outcomes after total hip replacement in patients with osteoarthritis: A systematic review. </w:t>
@@ -6435,20 +6069,12 @@
         <w:t>BMC musculoskeletal disorders</w:t>
       </w:r>
       <w:r>
-        <w:t xml:space="preserve"> 2016</w:t>
-      </w:r>
-      <w:proofErr w:type="gramStart"/>
-      <w:r>
-        <w:t>;17:212</w:t>
-      </w:r>
-      <w:proofErr w:type="gramEnd"/>
-      <w:r>
-        <w:t xml:space="preserve">. </w:t>
-      </w:r>
-    </w:p>
-    <w:p>
-      <w:pPr>
-        <w:pStyle w:val="Bibliography"/>
+        <w:t xml:space="preserve"> 2016;17:212. </w:t>
+      </w:r>
+    </w:p>
+    <w:p>
+      <w:pPr>
+        <w:pStyle w:val="Litteraturfrteckning"/>
       </w:pPr>
       <w:bookmarkStart w:id="34" w:name="ref-Bulow2017"/>
       <w:bookmarkEnd w:id="33"/>
@@ -6459,128 +6085,38 @@
         <w:rPr>
           <w:b/>
         </w:rPr>
-        <w:t xml:space="preserve">Bülow E, Rolfson O, </w:t>
-      </w:r>
-      <w:proofErr w:type="spellStart"/>
-      <w:r>
-        <w:rPr>
-          <w:b/>
-        </w:rPr>
-        <w:t>Cnudde</w:t>
-      </w:r>
-      <w:proofErr w:type="spellEnd"/>
-      <w:r>
-        <w:rPr>
-          <w:b/>
-        </w:rPr>
-        <w:t xml:space="preserve"> P, Rogmark C, </w:t>
-      </w:r>
-      <w:proofErr w:type="spellStart"/>
-      <w:r>
-        <w:rPr>
-          <w:b/>
-        </w:rPr>
-        <w:t>Garellick</w:t>
-      </w:r>
-      <w:proofErr w:type="spellEnd"/>
-      <w:r>
-        <w:rPr>
-          <w:b/>
-        </w:rPr>
-        <w:t xml:space="preserve"> G, </w:t>
-      </w:r>
-      <w:proofErr w:type="gramStart"/>
-      <w:r>
-        <w:rPr>
-          <w:b/>
-        </w:rPr>
-        <w:t>Nemes</w:t>
-      </w:r>
-      <w:proofErr w:type="gramEnd"/>
-      <w:r>
-        <w:rPr>
-          <w:b/>
-        </w:rPr>
-        <w:t xml:space="preserve"> S</w:t>
+        <w:t>Bülow E, Rolfson O, Cnudde P, Rogmark C, Garellick G, Nemes S</w:t>
       </w:r>
       <w:r>
         <w:t xml:space="preserve">. Comorbidity does not predict long-term mortality after total hip arthroplasty. </w:t>
       </w:r>
-      <w:proofErr w:type="spellStart"/>
       <w:r>
         <w:rPr>
           <w:i/>
         </w:rPr>
-        <w:t>Acta</w:t>
-      </w:r>
-      <w:proofErr w:type="spellEnd"/>
-      <w:r>
-        <w:rPr>
-          <w:i/>
-        </w:rPr>
-        <w:t xml:space="preserve"> </w:t>
-      </w:r>
-      <w:proofErr w:type="spellStart"/>
-      <w:r>
-        <w:rPr>
-          <w:i/>
-        </w:rPr>
-        <w:t>Orthopaedica</w:t>
-      </w:r>
-      <w:proofErr w:type="spellEnd"/>
-      <w:r>
-        <w:t xml:space="preserve"> 2017</w:t>
-      </w:r>
-      <w:proofErr w:type="gramStart"/>
-      <w:r>
-        <w:t>;88</w:t>
-      </w:r>
-      <w:proofErr w:type="gramEnd"/>
-      <w:r>
-        <w:t xml:space="preserve">(July):1–6. </w:t>
-      </w:r>
-    </w:p>
-    <w:p>
-      <w:pPr>
-        <w:pStyle w:val="Bibliography"/>
+        <w:t>Acta Orthopaedica</w:t>
+      </w:r>
+      <w:r>
+        <w:t xml:space="preserve"> 2017;88(July):1–6. </w:t>
+      </w:r>
+    </w:p>
+    <w:p>
+      <w:pPr>
+        <w:pStyle w:val="Litteraturfrteckning"/>
       </w:pPr>
       <w:bookmarkStart w:id="35" w:name="ref-Bozic2013a"/>
       <w:bookmarkEnd w:id="34"/>
       <w:r>
         <w:t xml:space="preserve">6. </w:t>
       </w:r>
-      <w:proofErr w:type="spellStart"/>
       <w:r>
         <w:rPr>
           <w:b/>
         </w:rPr>
-        <w:t>Bozic</w:t>
-      </w:r>
-      <w:proofErr w:type="spellEnd"/>
-      <w:r>
-        <w:rPr>
-          <w:b/>
-        </w:rPr>
-        <w:t xml:space="preserve"> KJ, Ong K, Lau E, Berry DJ, Vail TP, Kurtz SM, et al.</w:t>
-      </w:r>
-      <w:r>
-        <w:t xml:space="preserve"> Estimating risk in </w:t>
-      </w:r>
-      <w:proofErr w:type="spellStart"/>
-      <w:r>
-        <w:t>medicare</w:t>
-      </w:r>
-      <w:proofErr w:type="spellEnd"/>
-      <w:r>
-        <w:t xml:space="preserve"> patients with THA: An electronic risk calculator for </w:t>
-      </w:r>
-      <w:proofErr w:type="spellStart"/>
-      <w:r>
-        <w:t>periprosthetic</w:t>
-      </w:r>
-      <w:proofErr w:type="spellEnd"/>
-      <w:r>
-        <w:t xml:space="preserve"> joint infection and mortality. </w:t>
+        <w:t>Bozic KJ, Ong K, Lau E, Berry DJ, Vail TP, Kurtz SM, et al.</w:t>
+      </w:r>
+      <w:r>
+        <w:t xml:space="preserve"> Estimating risk in medicare patients with THA: An electronic risk calculator for periprosthetic joint infection and mortality. </w:t>
       </w:r>
       <w:r>
         <w:rPr>
@@ -6589,58 +6125,26 @@
         <w:t>Clinical Orthopaedics and Related Research®</w:t>
       </w:r>
       <w:r>
-        <w:t xml:space="preserve"> 2013</w:t>
-      </w:r>
-      <w:proofErr w:type="gramStart"/>
-      <w:r>
-        <w:t>;471</w:t>
-      </w:r>
-      <w:proofErr w:type="gramEnd"/>
-      <w:r>
-        <w:t xml:space="preserve">(2):574–583. </w:t>
-      </w:r>
-    </w:p>
-    <w:p>
-      <w:pPr>
-        <w:pStyle w:val="Bibliography"/>
+        <w:t xml:space="preserve"> 2013;471(2):574–583. </w:t>
+      </w:r>
+    </w:p>
+    <w:p>
+      <w:pPr>
+        <w:pStyle w:val="Litteraturfrteckning"/>
       </w:pPr>
       <w:bookmarkStart w:id="36" w:name="ref-Bozic2013b"/>
       <w:bookmarkEnd w:id="35"/>
       <w:r>
         <w:t xml:space="preserve">7. </w:t>
       </w:r>
-      <w:proofErr w:type="spellStart"/>
       <w:r>
         <w:rPr>
           <w:b/>
         </w:rPr>
-        <w:t>Bozic</w:t>
-      </w:r>
-      <w:proofErr w:type="spellEnd"/>
-      <w:r>
-        <w:rPr>
-          <w:b/>
-        </w:rPr>
-        <w:t xml:space="preserve"> KJ</w:t>
-      </w:r>
-      <w:r>
-        <w:t xml:space="preserve">. </w:t>
-      </w:r>
-      <w:proofErr w:type="spellStart"/>
-      <w:r>
-        <w:t>Orthopaedic</w:t>
-      </w:r>
-      <w:proofErr w:type="spellEnd"/>
-      <w:r>
-        <w:t xml:space="preserve"> healthcare worldwide: Shared medical decision making in </w:t>
-      </w:r>
-      <w:proofErr w:type="spellStart"/>
-      <w:r>
-        <w:t>orthopaedics</w:t>
-      </w:r>
-      <w:proofErr w:type="spellEnd"/>
-      <w:r>
-        <w:t xml:space="preserve">. </w:t>
+        <w:t>Bozic KJ</w:t>
+      </w:r>
+      <w:r>
+        <w:t xml:space="preserve">. Orthopaedic healthcare worldwide: Shared medical decision making in orthopaedics. </w:t>
       </w:r>
       <w:r>
         <w:rPr>
@@ -6649,20 +6153,12 @@
         <w:t>Clinical Orthopaedics and Related Research</w:t>
       </w:r>
       <w:r>
-        <w:t xml:space="preserve"> 2013</w:t>
-      </w:r>
-      <w:proofErr w:type="gramStart"/>
-      <w:r>
-        <w:t>;471</w:t>
-      </w:r>
-      <w:proofErr w:type="gramEnd"/>
-      <w:r>
-        <w:t xml:space="preserve">(5):1412–1414. </w:t>
-      </w:r>
-    </w:p>
-    <w:p>
-      <w:pPr>
-        <w:pStyle w:val="Bibliography"/>
+        <w:t xml:space="preserve"> 2013;471(5):1412–1414. </w:t>
+      </w:r>
+    </w:p>
+    <w:p>
+      <w:pPr>
+        <w:pStyle w:val="Litteraturfrteckning"/>
       </w:pPr>
       <w:bookmarkStart w:id="37" w:name="ref-Harris2018"/>
       <w:bookmarkEnd w:id="36"/>
@@ -6673,35 +6169,7 @@
         <w:rPr>
           <w:b/>
         </w:rPr>
-        <w:t xml:space="preserve">Harris AHS, </w:t>
-      </w:r>
-      <w:proofErr w:type="spellStart"/>
-      <w:r>
-        <w:rPr>
-          <w:b/>
-        </w:rPr>
-        <w:t>Kuo</w:t>
-      </w:r>
-      <w:proofErr w:type="spellEnd"/>
-      <w:r>
-        <w:rPr>
-          <w:b/>
-        </w:rPr>
-        <w:t xml:space="preserve"> AC, </w:t>
-      </w:r>
-      <w:proofErr w:type="spellStart"/>
-      <w:r>
-        <w:rPr>
-          <w:b/>
-        </w:rPr>
-        <w:t>Bozic</w:t>
-      </w:r>
-      <w:proofErr w:type="spellEnd"/>
-      <w:r>
-        <w:rPr>
-          <w:b/>
-        </w:rPr>
-        <w:t xml:space="preserve"> KJ, Lau E, Bowe T, Gupta S, et al.</w:t>
+        <w:t>Harris AHS, Kuo AC, Bozic KJ, Lau E, Bowe T, Gupta S, et al.</w:t>
       </w:r>
       <w:r>
         <w:t xml:space="preserve"> American joint replacement registry risk calculator does not predict 90-day mortality in veterans undergoing total joint replacement. </w:t>
@@ -6713,20 +6181,12 @@
         <w:t>Clinical Orthopaedics and Related Research</w:t>
       </w:r>
       <w:r>
-        <w:t xml:space="preserve"> 2018</w:t>
-      </w:r>
-      <w:proofErr w:type="gramStart"/>
-      <w:r>
-        <w:t>;476</w:t>
-      </w:r>
-      <w:proofErr w:type="gramEnd"/>
-      <w:r>
-        <w:t xml:space="preserve">(9):1869–1875. </w:t>
-      </w:r>
-    </w:p>
-    <w:p>
-      <w:pPr>
-        <w:pStyle w:val="Bibliography"/>
+        <w:t xml:space="preserve"> 2018;476(9):1869–1875. </w:t>
+      </w:r>
+    </w:p>
+    <w:p>
+      <w:pPr>
+        <w:pStyle w:val="Litteraturfrteckning"/>
       </w:pPr>
       <w:bookmarkStart w:id="38" w:name="ref-Harris2018a"/>
       <w:bookmarkEnd w:id="37"/>
@@ -6737,49 +6197,7 @@
         <w:rPr>
           <w:b/>
         </w:rPr>
-        <w:t xml:space="preserve">Harris AH, </w:t>
-      </w:r>
-      <w:proofErr w:type="spellStart"/>
-      <w:r>
-        <w:rPr>
-          <w:b/>
-        </w:rPr>
-        <w:t>Kuo</w:t>
-      </w:r>
-      <w:proofErr w:type="spellEnd"/>
-      <w:r>
-        <w:rPr>
-          <w:b/>
-        </w:rPr>
-        <w:t xml:space="preserve"> AC, Bowe T, Gupta S, </w:t>
-      </w:r>
-      <w:proofErr w:type="spellStart"/>
-      <w:r>
-        <w:rPr>
-          <w:b/>
-        </w:rPr>
-        <w:t>Nordin</w:t>
-      </w:r>
-      <w:proofErr w:type="spellEnd"/>
-      <w:r>
-        <w:rPr>
-          <w:b/>
-        </w:rPr>
-        <w:t xml:space="preserve"> D, </w:t>
-      </w:r>
-      <w:proofErr w:type="spellStart"/>
-      <w:r>
-        <w:rPr>
-          <w:b/>
-        </w:rPr>
-        <w:t>Giori</w:t>
-      </w:r>
-      <w:proofErr w:type="spellEnd"/>
-      <w:r>
-        <w:rPr>
-          <w:b/>
-        </w:rPr>
-        <w:t xml:space="preserve"> NJ</w:t>
+        <w:t>Harris AH, Kuo AC, Bowe T, Gupta S, Nordin D, Giori NJ</w:t>
       </w:r>
       <w:r>
         <w:t xml:space="preserve">. Prediction models for 30-Day mortality and complications after total knee and hip arthroplasties for veteran health administration patients with osteoarthritis. </w:t>
@@ -6791,53 +6209,23 @@
         <w:t>The Journal of Arthroplasty</w:t>
       </w:r>
       <w:r>
-        <w:t xml:space="preserve"> 2018</w:t>
-      </w:r>
-      <w:proofErr w:type="gramStart"/>
-      <w:r>
-        <w:t>;33</w:t>
-      </w:r>
-      <w:proofErr w:type="gramEnd"/>
-      <w:r>
-        <w:t xml:space="preserve">(5):1539–1545. </w:t>
-      </w:r>
-    </w:p>
-    <w:p>
-      <w:pPr>
-        <w:pStyle w:val="Bibliography"/>
+        <w:t xml:space="preserve"> 2018;33(5):1539–1545. </w:t>
+      </w:r>
+    </w:p>
+    <w:p>
+      <w:pPr>
+        <w:pStyle w:val="Litteraturfrteckning"/>
       </w:pPr>
       <w:bookmarkStart w:id="39" w:name="ref-Inacio2016"/>
       <w:bookmarkEnd w:id="38"/>
       <w:r>
         <w:t xml:space="preserve">10. </w:t>
       </w:r>
-      <w:proofErr w:type="spellStart"/>
       <w:r>
         <w:rPr>
           <w:b/>
         </w:rPr>
-        <w:t>Inacio</w:t>
-      </w:r>
-      <w:proofErr w:type="spellEnd"/>
-      <w:r>
-        <w:rPr>
-          <w:b/>
-        </w:rPr>
-        <w:t xml:space="preserve"> M, Pratt N, </w:t>
-      </w:r>
-      <w:proofErr w:type="spellStart"/>
-      <w:r>
-        <w:rPr>
-          <w:b/>
-        </w:rPr>
-        <w:t>Roughead</w:t>
-      </w:r>
-      <w:proofErr w:type="spellEnd"/>
-      <w:r>
-        <w:rPr>
-          <w:b/>
-        </w:rPr>
-        <w:t xml:space="preserve"> E, Graves S</w:t>
+        <w:t>Inacio M, Pratt N, Roughead E, Graves S</w:t>
       </w:r>
       <w:r>
         <w:t xml:space="preserve">. Evaluation of three co-morbidity measures to predict mortality in patients undergoing total joint arthroplasty. </w:t>
@@ -6849,20 +6237,12 @@
         <w:t>Osteoarthritis and cartilage</w:t>
       </w:r>
       <w:r>
-        <w:t xml:space="preserve"> 2016</w:t>
-      </w:r>
-      <w:proofErr w:type="gramStart"/>
-      <w:r>
-        <w:t>;24</w:t>
-      </w:r>
-      <w:proofErr w:type="gramEnd"/>
-      <w:r>
-        <w:t xml:space="preserve">(10):1718–1726. </w:t>
-      </w:r>
-    </w:p>
-    <w:p>
-      <w:pPr>
-        <w:pStyle w:val="Bibliography"/>
+        <w:t xml:space="preserve"> 2016;24(10):1718–1726. </w:t>
+      </w:r>
+    </w:p>
+    <w:p>
+      <w:pPr>
+        <w:pStyle w:val="Litteraturfrteckning"/>
       </w:pPr>
       <w:bookmarkStart w:id="40" w:name="ref-Price2019"/>
       <w:bookmarkEnd w:id="39"/>
@@ -6873,21 +6253,7 @@
         <w:rPr>
           <w:b/>
         </w:rPr>
-        <w:t xml:space="preserve">Price A, Smith J, Dakin H, Kang S, </w:t>
-      </w:r>
-      <w:proofErr w:type="spellStart"/>
-      <w:r>
-        <w:rPr>
-          <w:b/>
-        </w:rPr>
-        <w:t>Eibich</w:t>
-      </w:r>
-      <w:proofErr w:type="spellEnd"/>
-      <w:r>
-        <w:rPr>
-          <w:b/>
-        </w:rPr>
-        <w:t xml:space="preserve"> P, Cook J, et al.</w:t>
+        <w:t>Price A, Smith J, Dakin H, Kang S, Eibich P, Cook J, et al.</w:t>
       </w:r>
       <w:r>
         <w:t xml:space="preserve"> The Arthroplasty Candidacy Help Engine tool to select candidates for hip and knee replacement surgery: Development and economic modelling. </w:t>
@@ -6899,20 +6265,12 @@
         <w:t>Health Technology Assessment</w:t>
       </w:r>
       <w:r>
-        <w:t xml:space="preserve"> 2019</w:t>
-      </w:r>
-      <w:proofErr w:type="gramStart"/>
-      <w:r>
-        <w:t>;23</w:t>
-      </w:r>
-      <w:proofErr w:type="gramEnd"/>
-      <w:r>
-        <w:t xml:space="preserve">(32):1–216. </w:t>
-      </w:r>
-    </w:p>
-    <w:p>
-      <w:pPr>
-        <w:pStyle w:val="Bibliography"/>
+        <w:t xml:space="preserve"> 2019;23(32):1–216. </w:t>
+      </w:r>
+    </w:p>
+    <w:p>
+      <w:pPr>
+        <w:pStyle w:val="Litteraturfrteckning"/>
       </w:pPr>
       <w:bookmarkStart w:id="41" w:name="ref-Harris2019"/>
       <w:bookmarkEnd w:id="40"/>
@@ -6924,63 +6282,7 @@
         <w:rPr>
           <w:b/>
         </w:rPr>
-        <w:t xml:space="preserve">Harris AHS, </w:t>
-      </w:r>
-      <w:proofErr w:type="spellStart"/>
-      <w:r>
-        <w:rPr>
-          <w:b/>
-        </w:rPr>
-        <w:t>Kuo</w:t>
-      </w:r>
-      <w:proofErr w:type="spellEnd"/>
-      <w:r>
-        <w:rPr>
-          <w:b/>
-        </w:rPr>
-        <w:t xml:space="preserve"> AC, </w:t>
-      </w:r>
-      <w:proofErr w:type="spellStart"/>
-      <w:r>
-        <w:rPr>
-          <w:b/>
-        </w:rPr>
-        <w:t>Weng</w:t>
-      </w:r>
-      <w:proofErr w:type="spellEnd"/>
-      <w:r>
-        <w:rPr>
-          <w:b/>
-        </w:rPr>
-        <w:t xml:space="preserve"> Y, </w:t>
-      </w:r>
-      <w:proofErr w:type="spellStart"/>
-      <w:r>
-        <w:rPr>
-          <w:b/>
-        </w:rPr>
-        <w:t>Trickey</w:t>
-      </w:r>
-      <w:proofErr w:type="spellEnd"/>
-      <w:r>
-        <w:rPr>
-          <w:b/>
-        </w:rPr>
-        <w:t xml:space="preserve"> AW, Bowe T, </w:t>
-      </w:r>
-      <w:proofErr w:type="spellStart"/>
-      <w:r>
-        <w:rPr>
-          <w:b/>
-        </w:rPr>
-        <w:t>Giori</w:t>
-      </w:r>
-      <w:proofErr w:type="spellEnd"/>
-      <w:r>
-        <w:rPr>
-          <w:b/>
-        </w:rPr>
-        <w:t xml:space="preserve"> NJ</w:t>
+        <w:t>Harris AHS, Kuo AC, Weng Y, Trickey AW, Bowe T, Giori NJ</w:t>
       </w:r>
       <w:r>
         <w:t xml:space="preserve">. Can machine learning methods produce accurate and easy-to-use prediction models of 30-day complications and mortality after knee or hip arthroplasty? </w:t>
@@ -6992,20 +6294,12 @@
         <w:t>Clinical Orthopaedics and Related Research</w:t>
       </w:r>
       <w:r>
-        <w:t xml:space="preserve"> 2019</w:t>
-      </w:r>
-      <w:proofErr w:type="gramStart"/>
-      <w:r>
-        <w:t>;477</w:t>
-      </w:r>
-      <w:proofErr w:type="gramEnd"/>
-      <w:r>
-        <w:t xml:space="preserve">(2):452–460. </w:t>
-      </w:r>
-    </w:p>
-    <w:p>
-      <w:pPr>
-        <w:pStyle w:val="Bibliography"/>
+        <w:t xml:space="preserve"> 2019;477(2):452–460. </w:t>
+      </w:r>
+    </w:p>
+    <w:p>
+      <w:pPr>
+        <w:pStyle w:val="Litteraturfrteckning"/>
       </w:pPr>
       <w:bookmarkStart w:id="42" w:name="ref-Manning2016"/>
       <w:bookmarkEnd w:id="41"/>
@@ -7016,21 +6310,7 @@
         <w:rPr>
           <w:b/>
         </w:rPr>
-        <w:t xml:space="preserve">Manning DW, Edelstein AI, </w:t>
-      </w:r>
-      <w:proofErr w:type="spellStart"/>
-      <w:r>
-        <w:rPr>
-          <w:b/>
-        </w:rPr>
-        <w:t>Alvi</w:t>
-      </w:r>
-      <w:proofErr w:type="spellEnd"/>
-      <w:r>
-        <w:rPr>
-          <w:b/>
-        </w:rPr>
-        <w:t xml:space="preserve"> HM</w:t>
+        <w:t>Manning DW, Edelstein AI, Alvi HM</w:t>
       </w:r>
       <w:r>
         <w:t xml:space="preserve">. Risk prediction tools for hip and knee arthroplasty. </w:t>
@@ -7039,37 +6319,15 @@
         <w:rPr>
           <w:i/>
         </w:rPr>
-        <w:t xml:space="preserve">The Journal of the American Academy of </w:t>
-      </w:r>
-      <w:proofErr w:type="spellStart"/>
-      <w:r>
-        <w:rPr>
-          <w:i/>
-        </w:rPr>
-        <w:t>Orthopaedic</w:t>
-      </w:r>
-      <w:proofErr w:type="spellEnd"/>
-      <w:r>
-        <w:rPr>
-          <w:i/>
-        </w:rPr>
-        <w:t xml:space="preserve"> Surgeons</w:t>
-      </w:r>
-      <w:r>
-        <w:t xml:space="preserve"> 2016</w:t>
-      </w:r>
-      <w:proofErr w:type="gramStart"/>
-      <w:r>
-        <w:t>;24</w:t>
-      </w:r>
-      <w:proofErr w:type="gramEnd"/>
-      <w:r>
-        <w:t xml:space="preserve">(1):19–27. </w:t>
-      </w:r>
-    </w:p>
-    <w:p>
-      <w:pPr>
-        <w:pStyle w:val="Bibliography"/>
+        <w:t>The Journal of the American Academy of Orthopaedic Surgeons</w:t>
+      </w:r>
+      <w:r>
+        <w:t xml:space="preserve"> 2016;24(1):19–27. </w:t>
+      </w:r>
+    </w:p>
+    <w:p>
+      <w:pPr>
+        <w:pStyle w:val="Litteraturfrteckning"/>
       </w:pPr>
       <w:bookmarkStart w:id="43" w:name="ref-Bulow2020"/>
       <w:bookmarkEnd w:id="42"/>
@@ -7083,17 +6341,7 @@
         <w:t>Bülow E, Nemes S, Rolfson O</w:t>
       </w:r>
       <w:r>
-        <w:t xml:space="preserve">. Are the first or the second hips of staged bilateral THAs more similar to unilateral procedures? A study from the </w:t>
-      </w:r>
-      <w:proofErr w:type="spellStart"/>
-      <w:proofErr w:type="gramStart"/>
-      <w:r>
-        <w:t>swedish</w:t>
-      </w:r>
-      <w:proofErr w:type="spellEnd"/>
-      <w:proofErr w:type="gramEnd"/>
-      <w:r>
-        <w:t xml:space="preserve"> hip arthroplasty register. </w:t>
+        <w:t xml:space="preserve">. Are the first or the second hips of staged bilateral THAs more similar to unilateral procedures? A study from the swedish hip arthroplasty register. </w:t>
       </w:r>
       <w:r>
         <w:rPr>
@@ -7102,20 +6350,12 @@
         <w:t>Clinical Orthopaedics and Related Research</w:t>
       </w:r>
       <w:r>
-        <w:t xml:space="preserve"> 2020</w:t>
-      </w:r>
-      <w:proofErr w:type="gramStart"/>
-      <w:r>
-        <w:t>;2020</w:t>
-      </w:r>
-      <w:proofErr w:type="gramEnd"/>
-      <w:r>
-        <w:t xml:space="preserve">(478):11262–1270. </w:t>
-      </w:r>
-    </w:p>
-    <w:p>
-      <w:pPr>
-        <w:pStyle w:val="Bibliography"/>
+        <w:t xml:space="preserve"> 2020;2020(478):11262–1270. </w:t>
+      </w:r>
+    </w:p>
+    <w:p>
+      <w:pPr>
+        <w:pStyle w:val="Litteraturfrteckning"/>
         <w:rPr>
           <w:lang w:val="sv-SE"/>
         </w:rPr>
@@ -7144,7 +6384,7 @@
     </w:p>
     <w:p>
       <w:pPr>
-        <w:pStyle w:val="Bibliography"/>
+        <w:pStyle w:val="Litteraturfrteckning"/>
       </w:pPr>
       <w:bookmarkStart w:id="45" w:name="ref-Cnudde2016"/>
       <w:bookmarkEnd w:id="44"/>
@@ -7177,92 +6417,26 @@
         <w:t>BMC Musculoskeletal Disorders</w:t>
       </w:r>
       <w:r>
-        <w:t xml:space="preserve"> 2016</w:t>
-      </w:r>
-      <w:proofErr w:type="gramStart"/>
-      <w:r>
-        <w:t>;17</w:t>
-      </w:r>
-      <w:proofErr w:type="gramEnd"/>
-      <w:r>
-        <w:t xml:space="preserve">(1):414. </w:t>
-      </w:r>
-    </w:p>
-    <w:p>
-      <w:pPr>
-        <w:pStyle w:val="Bibliography"/>
+        <w:t xml:space="preserve"> 2016;17(1):414. </w:t>
+      </w:r>
+    </w:p>
+    <w:p>
+      <w:pPr>
+        <w:pStyle w:val="Litteraturfrteckning"/>
       </w:pPr>
       <w:bookmarkStart w:id="46" w:name="ref-Ludvigsson2019"/>
       <w:bookmarkEnd w:id="45"/>
       <w:r>
         <w:t xml:space="preserve">17. </w:t>
       </w:r>
-      <w:proofErr w:type="spellStart"/>
       <w:r>
         <w:rPr>
           <w:b/>
         </w:rPr>
-        <w:t>Ludvigsson</w:t>
-      </w:r>
-      <w:proofErr w:type="spellEnd"/>
-      <w:r>
-        <w:rPr>
-          <w:b/>
-        </w:rPr>
-        <w:t xml:space="preserve"> JF, Svedberg P, </w:t>
-      </w:r>
-      <w:proofErr w:type="spellStart"/>
-      <w:r>
-        <w:rPr>
-          <w:b/>
-        </w:rPr>
-        <w:t>Olén</w:t>
-      </w:r>
-      <w:proofErr w:type="spellEnd"/>
-      <w:r>
-        <w:rPr>
-          <w:b/>
-        </w:rPr>
-        <w:t xml:space="preserve"> O, </w:t>
-      </w:r>
-      <w:proofErr w:type="spellStart"/>
-      <w:r>
-        <w:rPr>
-          <w:b/>
-        </w:rPr>
-        <w:t>Bruze</w:t>
-      </w:r>
-      <w:proofErr w:type="spellEnd"/>
-      <w:r>
-        <w:rPr>
-          <w:b/>
-        </w:rPr>
-        <w:t xml:space="preserve"> G, </w:t>
-      </w:r>
-      <w:proofErr w:type="spellStart"/>
-      <w:r>
-        <w:rPr>
-          <w:b/>
-        </w:rPr>
-        <w:t>Neovius</w:t>
-      </w:r>
-      <w:proofErr w:type="spellEnd"/>
-      <w:r>
-        <w:rPr>
-          <w:b/>
-        </w:rPr>
-        <w:t xml:space="preserve"> M</w:t>
-      </w:r>
-      <w:r>
-        <w:t xml:space="preserve">. The longitudinal integrated database for health insurance and </w:t>
-      </w:r>
-      <w:proofErr w:type="spellStart"/>
-      <w:r>
-        <w:t>labour</w:t>
-      </w:r>
-      <w:proofErr w:type="spellEnd"/>
-      <w:r>
-        <w:t xml:space="preserve"> market studies (LISA) and its use in medical research. </w:t>
+        <w:t>Ludvigsson JF, Svedberg P, Olén O, Bruze G, Neovius M</w:t>
+      </w:r>
+      <w:r>
+        <w:t xml:space="preserve">. The longitudinal integrated database for health insurance and labour market studies (LISA) and its use in medical research. </w:t>
       </w:r>
       <w:r>
         <w:rPr>
@@ -7271,67 +6445,23 @@
         <w:t>European Journal of Epidemiology</w:t>
       </w:r>
       <w:r>
-        <w:t xml:space="preserve"> 2019</w:t>
-      </w:r>
-      <w:proofErr w:type="gramStart"/>
-      <w:r>
-        <w:t>;34</w:t>
-      </w:r>
-      <w:proofErr w:type="gramEnd"/>
-      <w:r>
-        <w:t xml:space="preserve">(4):423–437. </w:t>
-      </w:r>
-    </w:p>
-    <w:p>
-      <w:pPr>
-        <w:pStyle w:val="Bibliography"/>
+        <w:t xml:space="preserve"> 2019;34(4):423–437. </w:t>
+      </w:r>
+    </w:p>
+    <w:p>
+      <w:pPr>
+        <w:pStyle w:val="Litteraturfrteckning"/>
       </w:pPr>
       <w:bookmarkStart w:id="47" w:name="ref-Ludvigsson2011"/>
       <w:bookmarkEnd w:id="46"/>
       <w:r>
         <w:t xml:space="preserve">18. </w:t>
       </w:r>
-      <w:proofErr w:type="spellStart"/>
       <w:r>
         <w:rPr>
           <w:b/>
         </w:rPr>
-        <w:t>Ludvigsson</w:t>
-      </w:r>
-      <w:proofErr w:type="spellEnd"/>
-      <w:r>
-        <w:rPr>
-          <w:b/>
-        </w:rPr>
-        <w:t xml:space="preserve"> JF, Andersson E, Ekbom A, </w:t>
-      </w:r>
-      <w:proofErr w:type="spellStart"/>
-      <w:r>
-        <w:rPr>
-          <w:b/>
-        </w:rPr>
-        <w:t>Feychting</w:t>
-      </w:r>
-      <w:proofErr w:type="spellEnd"/>
-      <w:r>
-        <w:rPr>
-          <w:b/>
-        </w:rPr>
-        <w:t xml:space="preserve"> M, Kim J-L, </w:t>
-      </w:r>
-      <w:proofErr w:type="spellStart"/>
-      <w:r>
-        <w:rPr>
-          <w:b/>
-        </w:rPr>
-        <w:t>Reuterwall</w:t>
-      </w:r>
-      <w:proofErr w:type="spellEnd"/>
-      <w:r>
-        <w:rPr>
-          <w:b/>
-        </w:rPr>
-        <w:t xml:space="preserve"> C, et al.</w:t>
+        <w:t>Ludvigsson JF, Andersson E, Ekbom A, Feychting M, Kim J-L, Reuterwall C, et al.</w:t>
       </w:r>
       <w:r>
         <w:t xml:space="preserve"> External review and validation of the Swedish national inpatient register. </w:t>
@@ -7343,20 +6473,12 @@
         <w:t>BMC Public Health</w:t>
       </w:r>
       <w:r>
-        <w:t xml:space="preserve"> 2011</w:t>
-      </w:r>
-      <w:proofErr w:type="gramStart"/>
-      <w:r>
-        <w:t>;11</w:t>
-      </w:r>
-      <w:proofErr w:type="gramEnd"/>
-      <w:r>
-        <w:t xml:space="preserve">(1):450. </w:t>
-      </w:r>
-    </w:p>
-    <w:p>
-      <w:pPr>
-        <w:pStyle w:val="Bibliography"/>
+        <w:t xml:space="preserve"> 2011;11(1):450. </w:t>
+      </w:r>
+    </w:p>
+    <w:p>
+      <w:pPr>
+        <w:pStyle w:val="Litteraturfrteckning"/>
       </w:pPr>
       <w:bookmarkStart w:id="48" w:name="ref-TheNJREditorialBoard"/>
       <w:bookmarkEnd w:id="47"/>
@@ -7375,7 +6497,7 @@
     </w:p>
     <w:p>
       <w:pPr>
-        <w:pStyle w:val="Bibliography"/>
+        <w:pStyle w:val="Litteraturfrteckning"/>
       </w:pPr>
       <w:bookmarkStart w:id="49" w:name="ref-NationalJointRegistryNJR"/>
       <w:bookmarkEnd w:id="48"/>
@@ -7389,20 +6511,12 @@
         <w:t>National Joint Registry (NJR)</w:t>
       </w:r>
       <w:r>
-        <w:t>. Data-Completeness-and-quality. (</w:t>
-      </w:r>
-      <w:proofErr w:type="gramStart"/>
-      <w:r>
-        <w:t>date</w:t>
-      </w:r>
-      <w:proofErr w:type="gramEnd"/>
-      <w:r>
-        <w:t xml:space="preserve"> last accessed 2 August 2020). </w:t>
-      </w:r>
-    </w:p>
-    <w:p>
-      <w:pPr>
-        <w:pStyle w:val="Bibliography"/>
+        <w:t xml:space="preserve">. Data-Completeness-and-quality. (date last accessed 2 August 2020). </w:t>
+      </w:r>
+    </w:p>
+    <w:p>
+      <w:pPr>
+        <w:pStyle w:val="Litteraturfrteckning"/>
       </w:pPr>
       <w:bookmarkStart w:id="50" w:name="ref-Thorn2016"/>
       <w:bookmarkEnd w:id="49"/>
@@ -7413,56 +6527,24 @@
         <w:rPr>
           <w:b/>
         </w:rPr>
-        <w:t xml:space="preserve">Thorn JC, Turner E, </w:t>
-      </w:r>
-      <w:proofErr w:type="spellStart"/>
-      <w:r>
-        <w:rPr>
-          <w:b/>
-        </w:rPr>
-        <w:t>Hounsome</w:t>
-      </w:r>
-      <w:proofErr w:type="spellEnd"/>
-      <w:r>
-        <w:rPr>
-          <w:b/>
-        </w:rPr>
-        <w:t xml:space="preserve"> L, Walsh E, Donovan JL, Verne J, et al.</w:t>
-      </w:r>
-      <w:r>
-        <w:t xml:space="preserve"> Validation of the hospital episode statistics outpatient dataset in </w:t>
-      </w:r>
-      <w:proofErr w:type="spellStart"/>
-      <w:r>
-        <w:t>england</w:t>
-      </w:r>
-      <w:proofErr w:type="spellEnd"/>
-      <w:r>
-        <w:t xml:space="preserve">. </w:t>
-      </w:r>
-      <w:proofErr w:type="spellStart"/>
+        <w:t>Thorn JC, Turner E, Hounsome L, Walsh E, Donovan JL, Verne J, et al.</w:t>
+      </w:r>
+      <w:r>
+        <w:t xml:space="preserve"> Validation of the hospital episode statistics outpatient dataset in england. </w:t>
+      </w:r>
       <w:r>
         <w:rPr>
           <w:i/>
         </w:rPr>
         <w:t>PharmacoEconomics</w:t>
       </w:r>
-      <w:proofErr w:type="spellEnd"/>
-      <w:r>
-        <w:t xml:space="preserve"> 2016</w:t>
-      </w:r>
-      <w:proofErr w:type="gramStart"/>
-      <w:r>
-        <w:t>;34</w:t>
-      </w:r>
-      <w:proofErr w:type="gramEnd"/>
-      <w:r>
-        <w:t xml:space="preserve">(2):161–168. </w:t>
-      </w:r>
-    </w:p>
-    <w:p>
-      <w:pPr>
-        <w:pStyle w:val="Bibliography"/>
+      <w:r>
+        <w:t xml:space="preserve"> 2016;34(2):161–168. </w:t>
+      </w:r>
+    </w:p>
+    <w:p>
+      <w:pPr>
+        <w:pStyle w:val="Litteraturfrteckning"/>
       </w:pPr>
       <w:bookmarkStart w:id="51" w:name="ref-Sayers2016"/>
       <w:bookmarkEnd w:id="50"/>
@@ -7473,49 +6555,7 @@
         <w:rPr>
           <w:b/>
         </w:rPr>
-        <w:t>Sayers A, Ben-</w:t>
-      </w:r>
-      <w:proofErr w:type="spellStart"/>
-      <w:r>
-        <w:rPr>
-          <w:b/>
-        </w:rPr>
-        <w:t>Shlomo</w:t>
-      </w:r>
-      <w:proofErr w:type="spellEnd"/>
-      <w:r>
-        <w:rPr>
-          <w:b/>
-        </w:rPr>
-        <w:t xml:space="preserve"> Y, </w:t>
-      </w:r>
-      <w:proofErr w:type="spellStart"/>
-      <w:r>
-        <w:rPr>
-          <w:b/>
-        </w:rPr>
-        <w:t>Blom</w:t>
-      </w:r>
-      <w:proofErr w:type="spellEnd"/>
-      <w:r>
-        <w:rPr>
-          <w:b/>
-        </w:rPr>
-        <w:t xml:space="preserve"> AW, </w:t>
-      </w:r>
-      <w:proofErr w:type="gramStart"/>
-      <w:r>
-        <w:rPr>
-          <w:b/>
-        </w:rPr>
-        <w:t>Steele</w:t>
-      </w:r>
-      <w:proofErr w:type="gramEnd"/>
-      <w:r>
-        <w:rPr>
-          <w:b/>
-        </w:rPr>
-        <w:t xml:space="preserve"> F</w:t>
+        <w:t>Sayers A, Ben-Shlomo Y, Blom AW, Steele F</w:t>
       </w:r>
       <w:r>
         <w:t xml:space="preserve">. Probabilistic record linkage. </w:t>
@@ -7527,81 +6567,23 @@
         <w:t>International Journal of Epidemiology</w:t>
       </w:r>
       <w:r>
-        <w:t xml:space="preserve"> 2016</w:t>
-      </w:r>
-      <w:proofErr w:type="gramStart"/>
-      <w:r>
-        <w:t>;45</w:t>
-      </w:r>
-      <w:proofErr w:type="gramEnd"/>
-      <w:r>
-        <w:t xml:space="preserve">(3):954–964. </w:t>
-      </w:r>
-    </w:p>
-    <w:p>
-      <w:pPr>
-        <w:pStyle w:val="Bibliography"/>
+        <w:t xml:space="preserve"> 2016;45(3):954–964. </w:t>
+      </w:r>
+    </w:p>
+    <w:p>
+      <w:pPr>
+        <w:pStyle w:val="Litteraturfrteckning"/>
       </w:pPr>
       <w:bookmarkStart w:id="52" w:name="ref-Quan2005"/>
       <w:bookmarkEnd w:id="51"/>
       <w:r>
         <w:t xml:space="preserve">23. </w:t>
       </w:r>
-      <w:proofErr w:type="spellStart"/>
       <w:r>
         <w:rPr>
           <w:b/>
         </w:rPr>
-        <w:t>Quan</w:t>
-      </w:r>
-      <w:proofErr w:type="spellEnd"/>
-      <w:r>
-        <w:rPr>
-          <w:b/>
-        </w:rPr>
-        <w:t xml:space="preserve"> H, Sundararajan V, </w:t>
-      </w:r>
-      <w:proofErr w:type="spellStart"/>
-      <w:r>
-        <w:rPr>
-          <w:b/>
-        </w:rPr>
-        <w:t>Halfon</w:t>
-      </w:r>
-      <w:proofErr w:type="spellEnd"/>
-      <w:r>
-        <w:rPr>
-          <w:b/>
-        </w:rPr>
-        <w:t xml:space="preserve"> P, Fong A, </w:t>
-      </w:r>
-      <w:proofErr w:type="spellStart"/>
-      <w:r>
-        <w:rPr>
-          <w:b/>
-        </w:rPr>
-        <w:t>Burnand</w:t>
-      </w:r>
-      <w:proofErr w:type="spellEnd"/>
-      <w:r>
-        <w:rPr>
-          <w:b/>
-        </w:rPr>
-        <w:t xml:space="preserve"> B, </w:t>
-      </w:r>
-      <w:proofErr w:type="spellStart"/>
-      <w:r>
-        <w:rPr>
-          <w:b/>
-        </w:rPr>
-        <w:t>Luthi</w:t>
-      </w:r>
-      <w:proofErr w:type="spellEnd"/>
-      <w:r>
-        <w:rPr>
-          <w:b/>
-        </w:rPr>
-        <w:t xml:space="preserve"> J-C, et al.</w:t>
+        <w:t>Quan H, Sundararajan V, Halfon P, Fong A, Burnand B, Luthi J-C, et al.</w:t>
       </w:r>
       <w:r>
         <w:t xml:space="preserve"> Coding algorithms for defining comorbidities in ICD-9-CM and ICD-10 administrative data. </w:t>
@@ -7613,50 +6595,26 @@
         <w:t>Medical care</w:t>
       </w:r>
       <w:r>
-        <w:t xml:space="preserve"> 2005</w:t>
-      </w:r>
-      <w:proofErr w:type="gramStart"/>
-      <w:r>
-        <w:t>;43</w:t>
-      </w:r>
-      <w:proofErr w:type="gramEnd"/>
-      <w:r>
-        <w:t xml:space="preserve">(11):1130–1139. </w:t>
-      </w:r>
-    </w:p>
-    <w:p>
-      <w:pPr>
-        <w:pStyle w:val="Bibliography"/>
+        <w:t xml:space="preserve"> 2005;43(11):1130–1139. </w:t>
+      </w:r>
+    </w:p>
+    <w:p>
+      <w:pPr>
+        <w:pStyle w:val="Litteraturfrteckning"/>
       </w:pPr>
       <w:bookmarkStart w:id="53" w:name="ref-Guo2015"/>
       <w:bookmarkEnd w:id="52"/>
       <w:r>
         <w:t xml:space="preserve">24. </w:t>
       </w:r>
-      <w:proofErr w:type="spellStart"/>
       <w:r>
         <w:rPr>
           <w:b/>
         </w:rPr>
-        <w:t>Guo</w:t>
-      </w:r>
-      <w:proofErr w:type="spellEnd"/>
-      <w:r>
-        <w:rPr>
-          <w:b/>
-        </w:rPr>
-        <w:t xml:space="preserve"> P, Zeng F, Hu X, Zhang D, Zhu S, Deng Y, et al.</w:t>
-      </w:r>
-      <w:r>
-        <w:t xml:space="preserve"> Improved variable selection algorithm using a LASSO-Type penalty, with an application to assessing hepatitis B infection relevant factors in community residents. </w:t>
-      </w:r>
-      <w:proofErr w:type="spellStart"/>
-      <w:r>
-        <w:t>Emmert-Streib</w:t>
-      </w:r>
-      <w:proofErr w:type="spellEnd"/>
-      <w:r>
-        <w:t xml:space="preserve"> F, ed. </w:t>
+        <w:t>Guo P, Zeng F, Hu X, Zhang D, Zhu S, Deng Y, et al.</w:t>
+      </w:r>
+      <w:r>
+        <w:t xml:space="preserve"> Improved variable selection algorithm using a LASSO-Type penalty, with an application to assessing hepatitis B infection relevant factors in community residents. Emmert-Streib F, ed. </w:t>
       </w:r>
       <w:r>
         <w:rPr>
@@ -7665,20 +6623,12 @@
         <w:t>PLOS ONE</w:t>
       </w:r>
       <w:r>
-        <w:t xml:space="preserve"> 2015</w:t>
-      </w:r>
-      <w:proofErr w:type="gramStart"/>
-      <w:r>
-        <w:t>;10</w:t>
-      </w:r>
-      <w:proofErr w:type="gramEnd"/>
-      <w:r>
-        <w:t xml:space="preserve">(7):e0134151. </w:t>
-      </w:r>
-    </w:p>
-    <w:p>
-      <w:pPr>
-        <w:pStyle w:val="Bibliography"/>
+        <w:t xml:space="preserve"> 2015;10(7):e0134151. </w:t>
+      </w:r>
+    </w:p>
+    <w:p>
+      <w:pPr>
+        <w:pStyle w:val="Litteraturfrteckning"/>
       </w:pPr>
       <w:bookmarkStart w:id="54" w:name="ref-Miller1991"/>
       <w:bookmarkEnd w:id="53"/>
@@ -7702,67 +6652,23 @@
         <w:t>Statistics in Medicine</w:t>
       </w:r>
       <w:r>
-        <w:t xml:space="preserve"> 1991</w:t>
-      </w:r>
-      <w:proofErr w:type="gramStart"/>
-      <w:r>
-        <w:t>;10</w:t>
-      </w:r>
-      <w:proofErr w:type="gramEnd"/>
-      <w:r>
-        <w:t xml:space="preserve">(8):1213–1226. </w:t>
-      </w:r>
-    </w:p>
-    <w:p>
-      <w:pPr>
-        <w:pStyle w:val="Bibliography"/>
+        <w:t xml:space="preserve"> 1991;10(8):1213–1226. </w:t>
+      </w:r>
+    </w:p>
+    <w:p>
+      <w:pPr>
+        <w:pStyle w:val="Litteraturfrteckning"/>
       </w:pPr>
       <w:bookmarkStart w:id="55" w:name="ref-Nattino2016"/>
       <w:bookmarkEnd w:id="54"/>
       <w:r>
         <w:t xml:space="preserve">26. </w:t>
       </w:r>
-      <w:proofErr w:type="spellStart"/>
       <w:r>
         <w:rPr>
           <w:b/>
         </w:rPr>
-        <w:t>Nattino</w:t>
-      </w:r>
-      <w:proofErr w:type="spellEnd"/>
-      <w:r>
-        <w:rPr>
-          <w:b/>
-        </w:rPr>
-        <w:t xml:space="preserve"> G, </w:t>
-      </w:r>
-      <w:proofErr w:type="spellStart"/>
-      <w:r>
-        <w:rPr>
-          <w:b/>
-        </w:rPr>
-        <w:t>Finazzi</w:t>
-      </w:r>
-      <w:proofErr w:type="spellEnd"/>
-      <w:r>
-        <w:rPr>
-          <w:b/>
-        </w:rPr>
-        <w:t xml:space="preserve"> S, </w:t>
-      </w:r>
-      <w:proofErr w:type="spellStart"/>
-      <w:r>
-        <w:rPr>
-          <w:b/>
-        </w:rPr>
-        <w:t>Bertolini</w:t>
-      </w:r>
-      <w:proofErr w:type="spellEnd"/>
-      <w:r>
-        <w:rPr>
-          <w:b/>
-        </w:rPr>
-        <w:t xml:space="preserve"> G</w:t>
+        <w:t>Nattino G, Finazzi S, Bertolini G</w:t>
       </w:r>
       <w:r>
         <w:t xml:space="preserve">. A new test and graphical tool to assess the goodness of fit of logistic regression models. </w:t>
@@ -7774,95 +6680,23 @@
         <w:t>Statistics in Medicine</w:t>
       </w:r>
       <w:r>
-        <w:t xml:space="preserve"> 2016</w:t>
-      </w:r>
-      <w:proofErr w:type="gramStart"/>
-      <w:r>
-        <w:t>;35</w:t>
-      </w:r>
-      <w:proofErr w:type="gramEnd"/>
-      <w:r>
-        <w:t xml:space="preserve">(5):709–720. </w:t>
-      </w:r>
-    </w:p>
-    <w:p>
-      <w:pPr>
-        <w:pStyle w:val="Bibliography"/>
+        <w:t xml:space="preserve"> 2016;35(5):709–720. </w:t>
+      </w:r>
+    </w:p>
+    <w:p>
+      <w:pPr>
+        <w:pStyle w:val="Litteraturfrteckning"/>
       </w:pPr>
       <w:bookmarkStart w:id="56" w:name="ref-Steyerberg2004"/>
       <w:bookmarkEnd w:id="55"/>
       <w:r>
         <w:t xml:space="preserve">27. </w:t>
       </w:r>
-      <w:proofErr w:type="spellStart"/>
       <w:r>
         <w:rPr>
           <w:b/>
         </w:rPr>
-        <w:t>Steyerberg</w:t>
-      </w:r>
-      <w:proofErr w:type="spellEnd"/>
-      <w:r>
-        <w:rPr>
-          <w:b/>
-        </w:rPr>
-        <w:t xml:space="preserve"> EW, </w:t>
-      </w:r>
-      <w:proofErr w:type="spellStart"/>
-      <w:r>
-        <w:rPr>
-          <w:b/>
-        </w:rPr>
-        <w:t>Borsboom</w:t>
-      </w:r>
-      <w:proofErr w:type="spellEnd"/>
-      <w:r>
-        <w:rPr>
-          <w:b/>
-        </w:rPr>
-        <w:t xml:space="preserve"> GJJM, </w:t>
-      </w:r>
-      <w:proofErr w:type="spellStart"/>
-      <w:r>
-        <w:rPr>
-          <w:b/>
-        </w:rPr>
-        <w:t>Houwelingen</w:t>
-      </w:r>
-      <w:proofErr w:type="spellEnd"/>
-      <w:r>
-        <w:rPr>
-          <w:b/>
-        </w:rPr>
-        <w:t xml:space="preserve"> HC van, </w:t>
-      </w:r>
-      <w:proofErr w:type="spellStart"/>
-      <w:r>
-        <w:rPr>
-          <w:b/>
-        </w:rPr>
-        <w:t>Eijkemans</w:t>
-      </w:r>
-      <w:proofErr w:type="spellEnd"/>
-      <w:r>
-        <w:rPr>
-          <w:b/>
-        </w:rPr>
-        <w:t xml:space="preserve"> MJC, </w:t>
-      </w:r>
-      <w:proofErr w:type="spellStart"/>
-      <w:r>
-        <w:rPr>
-          <w:b/>
-        </w:rPr>
-        <w:t>Habbema</w:t>
-      </w:r>
-      <w:proofErr w:type="spellEnd"/>
-      <w:r>
-        <w:rPr>
-          <w:b/>
-        </w:rPr>
-        <w:t xml:space="preserve"> JDF</w:t>
+        <w:t>Steyerberg EW, Borsboom GJJM, Houwelingen HC van, Eijkemans MJC, Habbema JDF</w:t>
       </w:r>
       <w:r>
         <w:t xml:space="preserve">. Validation and updating of predictive logistic regression models: A study on sample size and shrinkage. </w:t>
@@ -7874,20 +6708,12 @@
         <w:t>Statistics in Medicine</w:t>
       </w:r>
       <w:r>
-        <w:t xml:space="preserve"> 2004</w:t>
-      </w:r>
-      <w:proofErr w:type="gramStart"/>
-      <w:r>
-        <w:t>;23</w:t>
-      </w:r>
-      <w:proofErr w:type="gramEnd"/>
-      <w:r>
-        <w:t xml:space="preserve">(16):2567–2586. </w:t>
-      </w:r>
-    </w:p>
-    <w:p>
-      <w:pPr>
-        <w:pStyle w:val="Bibliography"/>
+        <w:t xml:space="preserve"> 2004;23(16):2567–2586. </w:t>
+      </w:r>
+    </w:p>
+    <w:p>
+      <w:pPr>
+        <w:pStyle w:val="Litteraturfrteckning"/>
       </w:pPr>
       <w:bookmarkStart w:id="57" w:name="ref-Gibbs2020"/>
       <w:bookmarkEnd w:id="56"/>
@@ -7898,32 +6724,10 @@
         <w:rPr>
           <w:b/>
         </w:rPr>
-        <w:t xml:space="preserve">Gibbs VN, McCulloch RA, </w:t>
-      </w:r>
-      <w:proofErr w:type="spellStart"/>
-      <w:r>
-        <w:rPr>
-          <w:b/>
-        </w:rPr>
-        <w:t>Dhiman</w:t>
-      </w:r>
-      <w:proofErr w:type="spellEnd"/>
-      <w:r>
-        <w:rPr>
-          <w:b/>
-        </w:rPr>
-        <w:t xml:space="preserve"> P, McGill A, Taylor AH, Palmer AJR, et al.</w:t>
-      </w:r>
-      <w:r>
-        <w:t xml:space="preserve"> Modifiable risk factors for mortality in revision total hip arthroplasty for </w:t>
-      </w:r>
-      <w:proofErr w:type="spellStart"/>
-      <w:r>
-        <w:t>periprosthetic</w:t>
-      </w:r>
-      <w:proofErr w:type="spellEnd"/>
-      <w:r>
-        <w:t xml:space="preserve"> fracture. </w:t>
+        <w:t>Gibbs VN, McCulloch RA, Dhiman P, McGill A, Taylor AH, Palmer AJR, et al.</w:t>
+      </w:r>
+      <w:r>
+        <w:t xml:space="preserve"> Modifiable risk factors for mortality in revision total hip arthroplasty for periprosthetic fracture. </w:t>
       </w:r>
       <w:r>
         <w:rPr>
@@ -7932,20 +6736,12 @@
         <w:t>The Bone &amp; Joint Journal</w:t>
       </w:r>
       <w:r>
-        <w:t xml:space="preserve"> 2020 [cited 24 Aug 2020]</w:t>
-      </w:r>
-      <w:proofErr w:type="gramStart"/>
-      <w:r>
-        <w:t>;102</w:t>
-      </w:r>
-      <w:proofErr w:type="gramEnd"/>
-      <w:r>
-        <w:t xml:space="preserve">-B(5):580–585. </w:t>
-      </w:r>
-    </w:p>
-    <w:p>
-      <w:pPr>
-        <w:pStyle w:val="Bibliography"/>
+        <w:t xml:space="preserve"> 2020 [cited 24 Aug 2020];102-B(5):580–585. </w:t>
+      </w:r>
+    </w:p>
+    <w:p>
+      <w:pPr>
+        <w:pStyle w:val="Litteraturfrteckning"/>
       </w:pPr>
       <w:bookmarkStart w:id="58" w:name="ref-Burns2012"/>
       <w:bookmarkEnd w:id="57"/>
@@ -7956,49 +6752,7 @@
         <w:rPr>
           <w:b/>
         </w:rPr>
-        <w:t xml:space="preserve">Burns EM, Rigby E, </w:t>
-      </w:r>
-      <w:proofErr w:type="spellStart"/>
-      <w:r>
-        <w:rPr>
-          <w:b/>
-        </w:rPr>
-        <w:t>Mamidanna</w:t>
-      </w:r>
-      <w:proofErr w:type="spellEnd"/>
-      <w:r>
-        <w:rPr>
-          <w:b/>
-        </w:rPr>
-        <w:t xml:space="preserve"> R, Bottle </w:t>
-      </w:r>
-      <w:proofErr w:type="gramStart"/>
-      <w:r>
-        <w:rPr>
-          <w:b/>
-        </w:rPr>
-        <w:t>A</w:t>
-      </w:r>
-      <w:proofErr w:type="gramEnd"/>
-      <w:r>
-        <w:rPr>
-          <w:b/>
-        </w:rPr>
-        <w:t xml:space="preserve">, Aylin P, </w:t>
-      </w:r>
-      <w:proofErr w:type="spellStart"/>
-      <w:r>
-        <w:rPr>
-          <w:b/>
-        </w:rPr>
-        <w:t>Ziprin</w:t>
-      </w:r>
-      <w:proofErr w:type="spellEnd"/>
-      <w:r>
-        <w:rPr>
-          <w:b/>
-        </w:rPr>
-        <w:t xml:space="preserve"> P, et al.</w:t>
+        <w:t>Burns EM, Rigby E, Mamidanna R, Bottle A, Aylin P, Ziprin P, et al.</w:t>
       </w:r>
       <w:r>
         <w:t xml:space="preserve"> Systematic review of discharge coding accuracy. </w:t>
@@ -8010,20 +6764,12 @@
         <w:t>Journal of Public Health</w:t>
       </w:r>
       <w:r>
-        <w:t xml:space="preserve"> 2012</w:t>
-      </w:r>
-      <w:proofErr w:type="gramStart"/>
-      <w:r>
-        <w:t>;34</w:t>
-      </w:r>
-      <w:proofErr w:type="gramEnd"/>
-      <w:r>
-        <w:t xml:space="preserve">(1):138–148. </w:t>
-      </w:r>
-    </w:p>
-    <w:p>
-      <w:pPr>
-        <w:pStyle w:val="Bibliography"/>
+        <w:t xml:space="preserve"> 2012;34(1):138–148. </w:t>
+      </w:r>
+    </w:p>
+    <w:p>
+      <w:pPr>
+        <w:pStyle w:val="Litteraturfrteckning"/>
       </w:pPr>
       <w:bookmarkStart w:id="59" w:name="ref-Smith2012"/>
       <w:bookmarkEnd w:id="58"/>
@@ -8034,21 +6780,7 @@
         <w:rPr>
           <w:b/>
         </w:rPr>
-        <w:t xml:space="preserve">Smith AJ, Dieppe P, Porter M, </w:t>
-      </w:r>
-      <w:proofErr w:type="spellStart"/>
-      <w:r>
-        <w:rPr>
-          <w:b/>
-        </w:rPr>
-        <w:t>Blom</w:t>
-      </w:r>
-      <w:proofErr w:type="spellEnd"/>
-      <w:r>
-        <w:rPr>
-          <w:b/>
-        </w:rPr>
-        <w:t xml:space="preserve"> AW</w:t>
+        <w:t>Smith AJ, Dieppe P, Porter M, Blom AW</w:t>
       </w:r>
       <w:r>
         <w:t xml:space="preserve">. </w:t>
@@ -8063,53 +6795,23 @@
         <w:t>BMJ (Online)</w:t>
       </w:r>
       <w:r>
-        <w:t xml:space="preserve"> 2012</w:t>
-      </w:r>
-      <w:proofErr w:type="gramStart"/>
-      <w:r>
-        <w:t>;344</w:t>
-      </w:r>
-      <w:proofErr w:type="gramEnd"/>
-      <w:r>
-        <w:t xml:space="preserve">. </w:t>
-      </w:r>
-    </w:p>
-    <w:p>
-      <w:pPr>
-        <w:pStyle w:val="Bibliography"/>
+        <w:t xml:space="preserve"> 2012;344. </w:t>
+      </w:r>
+    </w:p>
+    <w:p>
+      <w:pPr>
+        <w:pStyle w:val="Litteraturfrteckning"/>
       </w:pPr>
       <w:bookmarkStart w:id="60" w:name="ref-Mouchti2018"/>
       <w:bookmarkEnd w:id="59"/>
       <w:r>
         <w:t xml:space="preserve">31. </w:t>
       </w:r>
-      <w:proofErr w:type="spellStart"/>
       <w:r>
         <w:rPr>
           <w:b/>
         </w:rPr>
-        <w:t>Mouchti</w:t>
-      </w:r>
-      <w:proofErr w:type="spellEnd"/>
-      <w:r>
-        <w:rPr>
-          <w:b/>
-        </w:rPr>
-        <w:t xml:space="preserve"> S, Whitehouse MR, Sayers A, Hunt LP, MacGregor A, </w:t>
-      </w:r>
-      <w:proofErr w:type="spellStart"/>
-      <w:r>
-        <w:rPr>
-          <w:b/>
-        </w:rPr>
-        <w:t>Blom</w:t>
-      </w:r>
-      <w:proofErr w:type="spellEnd"/>
-      <w:r>
-        <w:rPr>
-          <w:b/>
-        </w:rPr>
-        <w:t xml:space="preserve"> AW</w:t>
+        <w:t>Mouchti S, Whitehouse MR, Sayers A, Hunt LP, MacGregor A, Blom AW</w:t>
       </w:r>
       <w:r>
         <w:t xml:space="preserve">. The association of body mass index with risk of long-term revision and 90-day mortality following primary total hip replacement. </w:t>
@@ -8121,55 +6823,31 @@
         <w:t>The Journal of Bone and Joint Surgery</w:t>
       </w:r>
       <w:r>
-        <w:t xml:space="preserve"> 2018</w:t>
-      </w:r>
-      <w:proofErr w:type="gramStart"/>
-      <w:r>
-        <w:t>;100</w:t>
-      </w:r>
-      <w:proofErr w:type="gramEnd"/>
-      <w:r>
-        <w:t xml:space="preserve">(24):2140–2152. </w:t>
-      </w:r>
-    </w:p>
-    <w:p>
-      <w:pPr>
-        <w:pStyle w:val="Bibliography"/>
+        <w:t xml:space="preserve"> 2018;100(24):2140–2152. </w:t>
+      </w:r>
+    </w:p>
+    <w:p>
+      <w:pPr>
+        <w:pStyle w:val="Litteraturfrteckning"/>
       </w:pPr>
       <w:bookmarkStart w:id="61" w:name="ref-Cnudde2018b"/>
       <w:bookmarkEnd w:id="60"/>
       <w:r>
         <w:t xml:space="preserve">32. </w:t>
       </w:r>
-      <w:proofErr w:type="spellStart"/>
       <w:r>
         <w:rPr>
           <w:b/>
         </w:rPr>
-        <w:t>Cnudde</w:t>
-      </w:r>
-      <w:proofErr w:type="spellEnd"/>
-      <w:r>
-        <w:rPr>
-          <w:b/>
-        </w:rPr>
-        <w:t xml:space="preserve"> P</w:t>
-      </w:r>
-      <w:r>
-        <w:t>. Longitudinal outcomes following total hip replacement: Time trends, sequence of events and study of factors influencing implant survival and mortality [PhD thesis]. 2018. [</w:t>
-      </w:r>
-      <w:proofErr w:type="gramStart"/>
-      <w:r>
-        <w:t>cited</w:t>
-      </w:r>
-      <w:proofErr w:type="gramEnd"/>
-      <w:r>
-        <w:t xml:space="preserve"> 27 Aug 2020]. </w:t>
-      </w:r>
-    </w:p>
-    <w:p>
-      <w:pPr>
-        <w:pStyle w:val="Bibliography"/>
+        <w:t>Cnudde P</w:t>
+      </w:r>
+      <w:r>
+        <w:t xml:space="preserve">. Longitudinal outcomes following total hip replacement: Time trends, sequence of events and study of factors influencing implant survival and mortality [PhD thesis]. 2018. [cited 27 Aug 2020]. </w:t>
+      </w:r>
+    </w:p>
+    <w:p>
+      <w:pPr>
+        <w:pStyle w:val="Litteraturfrteckning"/>
       </w:pPr>
       <w:bookmarkStart w:id="62" w:name="ref-Bulow2020a"/>
       <w:bookmarkEnd w:id="61"/>
@@ -8183,19 +6861,11 @@
         <w:t>Bülow E</w:t>
       </w:r>
       <w:r>
-        <w:t>. Predicting mortality by comorbidity for patients with hip arthroplasty: Prospective observational register studies of a nationwide Swedish cohort [PhD thesis]. 2020. [</w:t>
-      </w:r>
-      <w:proofErr w:type="gramStart"/>
-      <w:r>
-        <w:t>cited</w:t>
-      </w:r>
-      <w:proofErr w:type="gramEnd"/>
-      <w:r>
-        <w:t xml:space="preserve"> 27 Aug 2020]. </w:t>
-      </w:r>
-    </w:p>
-    <w:bookmarkEnd w:id="62"/>
-    <w:bookmarkEnd w:id="30"/>
+        <w:t xml:space="preserve">. Predicting mortality by comorbidity for patients with hip arthroplasty: Prospective observational register studies of a nationwide Swedish cohort [PhD thesis]. 2020. [cited 27 Aug 2020]. </w:t>
+      </w:r>
+      <w:bookmarkEnd w:id="30"/>
+      <w:bookmarkEnd w:id="62"/>
+    </w:p>
     <w:sectPr>
       <w:headerReference w:type="default" r:id="rId13"/>
       <w:pgSz w:w="12240" w:h="15840"/>
@@ -8209,7 +6879,7 @@
 </file>
 
 <file path=word/endnotes.xml><?xml version="1.0" encoding="utf-8"?>
-<w:endnotes xmlns:wpc="http://schemas.microsoft.com/office/word/2010/wordprocessingCanvas" xmlns:cx="http://schemas.microsoft.com/office/drawing/2014/chartex" xmlns:cx1="http://schemas.microsoft.com/office/drawing/2015/9/8/chartex" xmlns:mc="http://schemas.openxmlformats.org/markup-compatibility/2006" xmlns:o="urn:schemas-microsoft-com:office:office" xmlns:r="http://schemas.openxmlformats.org/officeDocument/2006/relationships" xmlns:m="http://schemas.openxmlformats.org/officeDocument/2006/math" xmlns:v="urn:schemas-microsoft-com:vml" xmlns:wp14="http://schemas.microsoft.com/office/word/2010/wordprocessingDrawing" xmlns:wp="http://schemas.openxmlformats.org/drawingml/2006/wordprocessingDrawing" xmlns:w10="urn:schemas-microsoft-com:office:word" xmlns:w="http://schemas.openxmlformats.org/wordprocessingml/2006/main" xmlns:w14="http://schemas.microsoft.com/office/word/2010/wordml" xmlns:w15="http://schemas.microsoft.com/office/word/2012/wordml" xmlns:w16se="http://schemas.microsoft.com/office/word/2015/wordml/symex" xmlns:wpg="http://schemas.microsoft.com/office/word/2010/wordprocessingGroup" xmlns:wpi="http://schemas.microsoft.com/office/word/2010/wordprocessingInk" xmlns:wne="http://schemas.microsoft.com/office/word/2006/wordml" xmlns:wps="http://schemas.microsoft.com/office/word/2010/wordprocessingShape" mc:Ignorable="w14 w15 w16se wp14">
+<w:endnotes xmlns:wpc="http://schemas.microsoft.com/office/word/2010/wordprocessingCanvas" xmlns:cx="http://schemas.microsoft.com/office/drawing/2014/chartex" xmlns:cx1="http://schemas.microsoft.com/office/drawing/2015/9/8/chartex" xmlns:cx2="http://schemas.microsoft.com/office/drawing/2015/10/21/chartex" xmlns:cx3="http://schemas.microsoft.com/office/drawing/2016/5/9/chartex" xmlns:cx4="http://schemas.microsoft.com/office/drawing/2016/5/10/chartex" xmlns:cx5="http://schemas.microsoft.com/office/drawing/2016/5/11/chartex" xmlns:cx6="http://schemas.microsoft.com/office/drawing/2016/5/12/chartex" xmlns:cx7="http://schemas.microsoft.com/office/drawing/2016/5/13/chartex" xmlns:cx8="http://schemas.microsoft.com/office/drawing/2016/5/14/chartex" xmlns:mc="http://schemas.openxmlformats.org/markup-compatibility/2006" xmlns:aink="http://schemas.microsoft.com/office/drawing/2016/ink" xmlns:am3d="http://schemas.microsoft.com/office/drawing/2017/model3d" xmlns:o="urn:schemas-microsoft-com:office:office" xmlns:r="http://schemas.openxmlformats.org/officeDocument/2006/relationships" xmlns:m="http://schemas.openxmlformats.org/officeDocument/2006/math" xmlns:v="urn:schemas-microsoft-com:vml" xmlns:wp14="http://schemas.microsoft.com/office/word/2010/wordprocessingDrawing" xmlns:wp="http://schemas.openxmlformats.org/drawingml/2006/wordprocessingDrawing" xmlns:w10="urn:schemas-microsoft-com:office:word" xmlns:w="http://schemas.openxmlformats.org/wordprocessingml/2006/main" xmlns:w14="http://schemas.microsoft.com/office/word/2010/wordml" xmlns:w15="http://schemas.microsoft.com/office/word/2012/wordml" xmlns:w16cid="http://schemas.microsoft.com/office/word/2016/wordml/cid" xmlns:w16se="http://schemas.microsoft.com/office/word/2015/wordml/symex" xmlns:wpg="http://schemas.microsoft.com/office/word/2010/wordprocessingGroup" xmlns:wpi="http://schemas.microsoft.com/office/word/2010/wordprocessingInk" xmlns:wne="http://schemas.microsoft.com/office/word/2006/wordml" xmlns:wps="http://schemas.microsoft.com/office/word/2010/wordprocessingShape" mc:Ignorable="w14 w15 w16se w16cid wp14">
   <w:endnote w:type="separator" w:id="-1">
     <w:p>
       <w:pPr>
@@ -8234,7 +6904,7 @@
 </file>
 
 <file path=word/footnotes.xml><?xml version="1.0" encoding="utf-8"?>
-<w:footnotes xmlns:wpc="http://schemas.microsoft.com/office/word/2010/wordprocessingCanvas" xmlns:cx="http://schemas.microsoft.com/office/drawing/2014/chartex" xmlns:cx1="http://schemas.microsoft.com/office/drawing/2015/9/8/chartex" xmlns:mc="http://schemas.openxmlformats.org/markup-compatibility/2006" xmlns:o="urn:schemas-microsoft-com:office:office" xmlns:r="http://schemas.openxmlformats.org/officeDocument/2006/relationships" xmlns:m="http://schemas.openxmlformats.org/officeDocument/2006/math" xmlns:v="urn:schemas-microsoft-com:vml" xmlns:wp14="http://schemas.microsoft.com/office/word/2010/wordprocessingDrawing" xmlns:wp="http://schemas.openxmlformats.org/drawingml/2006/wordprocessingDrawing" xmlns:w10="urn:schemas-microsoft-com:office:word" xmlns:w="http://schemas.openxmlformats.org/wordprocessingml/2006/main" xmlns:w14="http://schemas.microsoft.com/office/word/2010/wordml" xmlns:w15="http://schemas.microsoft.com/office/word/2012/wordml" xmlns:w16se="http://schemas.microsoft.com/office/word/2015/wordml/symex" xmlns:wpg="http://schemas.microsoft.com/office/word/2010/wordprocessingGroup" xmlns:wpi="http://schemas.microsoft.com/office/word/2010/wordprocessingInk" xmlns:wne="http://schemas.microsoft.com/office/word/2006/wordml" xmlns:wps="http://schemas.microsoft.com/office/word/2010/wordprocessingShape" mc:Ignorable="w14 w15 w16se wp14">
+<w:footnotes xmlns:wpc="http://schemas.microsoft.com/office/word/2010/wordprocessingCanvas" xmlns:cx="http://schemas.microsoft.com/office/drawing/2014/chartex" xmlns:cx1="http://schemas.microsoft.com/office/drawing/2015/9/8/chartex" xmlns:cx2="http://schemas.microsoft.com/office/drawing/2015/10/21/chartex" xmlns:cx3="http://schemas.microsoft.com/office/drawing/2016/5/9/chartex" xmlns:cx4="http://schemas.microsoft.com/office/drawing/2016/5/10/chartex" xmlns:cx5="http://schemas.microsoft.com/office/drawing/2016/5/11/chartex" xmlns:cx6="http://schemas.microsoft.com/office/drawing/2016/5/12/chartex" xmlns:cx7="http://schemas.microsoft.com/office/drawing/2016/5/13/chartex" xmlns:cx8="http://schemas.microsoft.com/office/drawing/2016/5/14/chartex" xmlns:mc="http://schemas.openxmlformats.org/markup-compatibility/2006" xmlns:aink="http://schemas.microsoft.com/office/drawing/2016/ink" xmlns:am3d="http://schemas.microsoft.com/office/drawing/2017/model3d" xmlns:o="urn:schemas-microsoft-com:office:office" xmlns:r="http://schemas.openxmlformats.org/officeDocument/2006/relationships" xmlns:m="http://schemas.openxmlformats.org/officeDocument/2006/math" xmlns:v="urn:schemas-microsoft-com:vml" xmlns:wp14="http://schemas.microsoft.com/office/word/2010/wordprocessingDrawing" xmlns:wp="http://schemas.openxmlformats.org/drawingml/2006/wordprocessingDrawing" xmlns:w10="urn:schemas-microsoft-com:office:word" xmlns:w="http://schemas.openxmlformats.org/wordprocessingml/2006/main" xmlns:w14="http://schemas.microsoft.com/office/word/2010/wordml" xmlns:w15="http://schemas.microsoft.com/office/word/2012/wordml" xmlns:w16cid="http://schemas.microsoft.com/office/word/2016/wordml/cid" xmlns:w16se="http://schemas.microsoft.com/office/word/2015/wordml/symex" xmlns:wpg="http://schemas.microsoft.com/office/word/2010/wordprocessingGroup" xmlns:wpi="http://schemas.microsoft.com/office/word/2010/wordprocessingInk" xmlns:wne="http://schemas.microsoft.com/office/word/2006/wordml" xmlns:wps="http://schemas.microsoft.com/office/word/2010/wordprocessingShape" mc:Ignorable="w14 w15 w16se w16cid wp14">
   <w:footnote w:type="separator" w:id="-1">
     <w:p>
       <w:r>
@@ -8253,7 +6923,7 @@
 </file>
 
 <file path=word/header1.xml><?xml version="1.0" encoding="utf-8"?>
-<w:hdr xmlns:wpc="http://schemas.microsoft.com/office/word/2010/wordprocessingCanvas" xmlns:cx="http://schemas.microsoft.com/office/drawing/2014/chartex" xmlns:cx1="http://schemas.microsoft.com/office/drawing/2015/9/8/chartex" xmlns:mc="http://schemas.openxmlformats.org/markup-compatibility/2006" xmlns:o="urn:schemas-microsoft-com:office:office" xmlns:r="http://schemas.openxmlformats.org/officeDocument/2006/relationships" xmlns:m="http://schemas.openxmlformats.org/officeDocument/2006/math" xmlns:v="urn:schemas-microsoft-com:vml" xmlns:wp14="http://schemas.microsoft.com/office/word/2010/wordprocessingDrawing" xmlns:wp="http://schemas.openxmlformats.org/drawingml/2006/wordprocessingDrawing" xmlns:w10="urn:schemas-microsoft-com:office:word" xmlns:w="http://schemas.openxmlformats.org/wordprocessingml/2006/main" xmlns:w14="http://schemas.microsoft.com/office/word/2010/wordml" xmlns:w15="http://schemas.microsoft.com/office/word/2012/wordml" xmlns:w16se="http://schemas.microsoft.com/office/word/2015/wordml/symex" xmlns:wpg="http://schemas.microsoft.com/office/word/2010/wordprocessingGroup" xmlns:wpi="http://schemas.microsoft.com/office/word/2010/wordprocessingInk" xmlns:wne="http://schemas.microsoft.com/office/word/2006/wordml" xmlns:wps="http://schemas.microsoft.com/office/word/2010/wordprocessingShape" mc:Ignorable="w14 w15 w16se wp14">
+<w:hdr xmlns:wpc="http://schemas.microsoft.com/office/word/2010/wordprocessingCanvas" xmlns:cx="http://schemas.microsoft.com/office/drawing/2014/chartex" xmlns:cx1="http://schemas.microsoft.com/office/drawing/2015/9/8/chartex" xmlns:cx2="http://schemas.microsoft.com/office/drawing/2015/10/21/chartex" xmlns:cx3="http://schemas.microsoft.com/office/drawing/2016/5/9/chartex" xmlns:cx4="http://schemas.microsoft.com/office/drawing/2016/5/10/chartex" xmlns:cx5="http://schemas.microsoft.com/office/drawing/2016/5/11/chartex" xmlns:cx6="http://schemas.microsoft.com/office/drawing/2016/5/12/chartex" xmlns:cx7="http://schemas.microsoft.com/office/drawing/2016/5/13/chartex" xmlns:cx8="http://schemas.microsoft.com/office/drawing/2016/5/14/chartex" xmlns:mc="http://schemas.openxmlformats.org/markup-compatibility/2006" xmlns:aink="http://schemas.microsoft.com/office/drawing/2016/ink" xmlns:am3d="http://schemas.microsoft.com/office/drawing/2017/model3d" xmlns:o="urn:schemas-microsoft-com:office:office" xmlns:r="http://schemas.openxmlformats.org/officeDocument/2006/relationships" xmlns:m="http://schemas.openxmlformats.org/officeDocument/2006/math" xmlns:v="urn:schemas-microsoft-com:vml" xmlns:wp14="http://schemas.microsoft.com/office/word/2010/wordprocessingDrawing" xmlns:wp="http://schemas.openxmlformats.org/drawingml/2006/wordprocessingDrawing" xmlns:w10="urn:schemas-microsoft-com:office:word" xmlns:w="http://schemas.openxmlformats.org/wordprocessingml/2006/main" xmlns:w14="http://schemas.microsoft.com/office/word/2010/wordml" xmlns:w15="http://schemas.microsoft.com/office/word/2012/wordml" xmlns:w16cid="http://schemas.microsoft.com/office/word/2016/wordml/cid" xmlns:w16se="http://schemas.microsoft.com/office/word/2015/wordml/symex" xmlns:wpg="http://schemas.microsoft.com/office/word/2010/wordprocessingGroup" xmlns:wpi="http://schemas.microsoft.com/office/word/2010/wordprocessingInk" xmlns:wne="http://schemas.microsoft.com/office/word/2006/wordml" xmlns:wps="http://schemas.microsoft.com/office/word/2010/wordprocessingShape" mc:Ignorable="w14 w15 w16se w16cid wp14">
   <w:sdt>
     <w:sdtPr>
       <w:id w:val="-1318336367"/>
@@ -8266,7 +6936,7 @@
     <w:sdtContent>
       <w:p>
         <w:pPr>
-          <w:pStyle w:val="Header"/>
+          <w:pStyle w:val="Sidhuvud"/>
           <w:jc w:val="right"/>
         </w:pPr>
         <w:r>
@@ -8358,14 +7028,14 @@
   </w:sdt>
   <w:p>
     <w:pPr>
-      <w:pStyle w:val="Header"/>
+      <w:pStyle w:val="Sidhuvud"/>
     </w:pPr>
   </w:p>
 </w:hdr>
 </file>
 
 <file path=word/numbering.xml><?xml version="1.0" encoding="utf-8"?>
-<w:numbering xmlns:wpc="http://schemas.microsoft.com/office/word/2010/wordprocessingCanvas" xmlns:cx="http://schemas.microsoft.com/office/drawing/2014/chartex" xmlns:cx1="http://schemas.microsoft.com/office/drawing/2015/9/8/chartex" xmlns:mc="http://schemas.openxmlformats.org/markup-compatibility/2006" xmlns:o="urn:schemas-microsoft-com:office:office" xmlns:r="http://schemas.openxmlformats.org/officeDocument/2006/relationships" xmlns:m="http://schemas.openxmlformats.org/officeDocument/2006/math" xmlns:v="urn:schemas-microsoft-com:vml" xmlns:wp14="http://schemas.microsoft.com/office/word/2010/wordprocessingDrawing" xmlns:wp="http://schemas.openxmlformats.org/drawingml/2006/wordprocessingDrawing" xmlns:w10="urn:schemas-microsoft-com:office:word" xmlns:w="http://schemas.openxmlformats.org/wordprocessingml/2006/main" xmlns:w14="http://schemas.microsoft.com/office/word/2010/wordml" xmlns:w15="http://schemas.microsoft.com/office/word/2012/wordml" xmlns:w16se="http://schemas.microsoft.com/office/word/2015/wordml/symex" xmlns:wpg="http://schemas.microsoft.com/office/word/2010/wordprocessingGroup" xmlns:wpi="http://schemas.microsoft.com/office/word/2010/wordprocessingInk" xmlns:wne="http://schemas.microsoft.com/office/word/2006/wordml" xmlns:wps="http://schemas.microsoft.com/office/word/2010/wordprocessingShape" mc:Ignorable="w14 w15 w16se wp14">
+<w:numbering xmlns:wpc="http://schemas.microsoft.com/office/word/2010/wordprocessingCanvas" xmlns:cx="http://schemas.microsoft.com/office/drawing/2014/chartex" xmlns:cx1="http://schemas.microsoft.com/office/drawing/2015/9/8/chartex" xmlns:cx2="http://schemas.microsoft.com/office/drawing/2015/10/21/chartex" xmlns:cx3="http://schemas.microsoft.com/office/drawing/2016/5/9/chartex" xmlns:cx4="http://schemas.microsoft.com/office/drawing/2016/5/10/chartex" xmlns:cx5="http://schemas.microsoft.com/office/drawing/2016/5/11/chartex" xmlns:cx6="http://schemas.microsoft.com/office/drawing/2016/5/12/chartex" xmlns:cx7="http://schemas.microsoft.com/office/drawing/2016/5/13/chartex" xmlns:cx8="http://schemas.microsoft.com/office/drawing/2016/5/14/chartex" xmlns:mc="http://schemas.openxmlformats.org/markup-compatibility/2006" xmlns:aink="http://schemas.microsoft.com/office/drawing/2016/ink" xmlns:am3d="http://schemas.microsoft.com/office/drawing/2017/model3d" xmlns:o="urn:schemas-microsoft-com:office:office" xmlns:r="http://schemas.openxmlformats.org/officeDocument/2006/relationships" xmlns:m="http://schemas.openxmlformats.org/officeDocument/2006/math" xmlns:v="urn:schemas-microsoft-com:vml" xmlns:wp14="http://schemas.microsoft.com/office/word/2010/wordprocessingDrawing" xmlns:wp="http://schemas.openxmlformats.org/drawingml/2006/wordprocessingDrawing" xmlns:w10="urn:schemas-microsoft-com:office:word" xmlns:w="http://schemas.openxmlformats.org/wordprocessingml/2006/main" xmlns:w14="http://schemas.microsoft.com/office/word/2010/wordml" xmlns:w15="http://schemas.microsoft.com/office/word/2012/wordml" xmlns:w16cid="http://schemas.microsoft.com/office/word/2016/wordml/cid" xmlns:w16se="http://schemas.microsoft.com/office/word/2015/wordml/symex" xmlns:wpg="http://schemas.microsoft.com/office/word/2010/wordprocessingGroup" xmlns:wpi="http://schemas.microsoft.com/office/word/2010/wordprocessingInk" xmlns:wne="http://schemas.microsoft.com/office/word/2006/wordml" xmlns:wps="http://schemas.microsoft.com/office/word/2010/wordprocessingShape" mc:Ignorable="w14 w15 w16se w16cid wp14">
   <w:abstractNum w:abstractNumId="0" w15:restartNumberingAfterBreak="0">
     <w:nsid w:val="EA454B4C"/>
     <w:multiLevelType w:val="multilevel"/>
@@ -8900,7 +7570,7 @@
 </file>
 
 <file path=word/styles.xml><?xml version="1.0" encoding="utf-8"?>
-<w:styles xmlns:mc="http://schemas.openxmlformats.org/markup-compatibility/2006" xmlns:r="http://schemas.openxmlformats.org/officeDocument/2006/relationships" xmlns:w="http://schemas.openxmlformats.org/wordprocessingml/2006/main" xmlns:w14="http://schemas.microsoft.com/office/word/2010/wordml" xmlns:w15="http://schemas.microsoft.com/office/word/2012/wordml" xmlns:w16se="http://schemas.microsoft.com/office/word/2015/wordml/symex" mc:Ignorable="w14 w15 w16se">
+<w:styles xmlns:mc="http://schemas.openxmlformats.org/markup-compatibility/2006" xmlns:r="http://schemas.openxmlformats.org/officeDocument/2006/relationships" xmlns:w="http://schemas.openxmlformats.org/wordprocessingml/2006/main" xmlns:w14="http://schemas.microsoft.com/office/word/2010/wordml" xmlns:w15="http://schemas.microsoft.com/office/word/2012/wordml" xmlns:w16cid="http://schemas.microsoft.com/office/word/2016/wordml/cid" xmlns:w16se="http://schemas.microsoft.com/office/word/2015/wordml/symex" mc:Ignorable="w14 w15 w16se w16cid">
   <w:docDefaults>
     <w:rPrDefault>
       <w:rPr>
@@ -8916,7 +7586,7 @@
       </w:pPr>
     </w:pPrDefault>
   </w:docDefaults>
-  <w:latentStyles w:defLockedState="0" w:defUIPriority="0" w:defSemiHidden="0" w:defUnhideWhenUsed="0" w:defQFormat="0" w:count="371">
+  <w:latentStyles w:defLockedState="0" w:defUIPriority="0" w:defSemiHidden="0" w:defUnhideWhenUsed="0" w:defQFormat="0" w:count="376">
     <w:lsdException w:name="index 1" w:semiHidden="1" w:unhideWhenUsed="1"/>
     <w:lsdException w:name="index 7" w:semiHidden="1" w:unhideWhenUsed="1"/>
     <w:lsdException w:name="index 8" w:semiHidden="1" w:unhideWhenUsed="1"/>
@@ -8997,7 +7667,6 @@
     <w:lsdException w:name="HTML Sample" w:semiHidden="1" w:unhideWhenUsed="1"/>
     <w:lsdException w:name="HTML Typewriter" w:semiHidden="1" w:unhideWhenUsed="1"/>
     <w:lsdException w:name="HTML Variable" w:semiHidden="1" w:unhideWhenUsed="1"/>
-    <w:lsdException w:name="Normal Table" w:semiHidden="1" w:unhideWhenUsed="1"/>
     <w:lsdException w:name="annotation subject" w:semiHidden="1" w:unhideWhenUsed="1"/>
     <w:lsdException w:name="No List" w:semiHidden="1" w:unhideWhenUsed="1"/>
     <w:lsdException w:name="Outline List 1" w:semiHidden="1" w:unhideWhenUsed="1"/>
@@ -9040,11 +7709,8 @@
     <w:lsdException w:name="Table Contemporary" w:semiHidden="1" w:unhideWhenUsed="1"/>
     <w:lsdException w:name="Table Elegant" w:semiHidden="1" w:unhideWhenUsed="1"/>
     <w:lsdException w:name="Table Professional" w:semiHidden="1" w:unhideWhenUsed="1"/>
-    <w:lsdException w:name="Table Subtle 1" w:semiHidden="1" w:unhideWhenUsed="1"/>
     <w:lsdException w:name="Table Subtle 2" w:semiHidden="1" w:unhideWhenUsed="1"/>
     <w:lsdException w:name="Table Web 1" w:semiHidden="1" w:unhideWhenUsed="1"/>
-    <w:lsdException w:name="Table Web 2" w:semiHidden="1" w:unhideWhenUsed="1"/>
-    <w:lsdException w:name="Table Web 3" w:semiHidden="1" w:unhideWhenUsed="1"/>
     <w:lsdException w:name="Balloon Text" w:semiHidden="1" w:unhideWhenUsed="1"/>
     <w:lsdException w:name="Table Theme" w:semiHidden="1" w:unhideWhenUsed="1"/>
     <w:lsdException w:name="Placeholder Text" w:semiHidden="1"/>
@@ -9063,10 +7729,6 @@
     <w:lsdException w:name="Colorful List"/>
     <w:lsdException w:name="Colorful Grid"/>
     <w:lsdException w:name="Light Shading Accent 1"/>
-    <w:lsdException w:name="Light List Accent 1"/>
-    <w:lsdException w:name="Light Grid Accent 1"/>
-    <w:lsdException w:name="Medium Shading 1 Accent 1"/>
-    <w:lsdException w:name="Medium Shading 2 Accent 1"/>
     <w:lsdException w:name="Medium List 1 Accent 1"/>
     <w:lsdException w:name="Revision" w:semiHidden="1"/>
     <w:lsdException w:name="Medium List 2 Accent 1"/>
@@ -9142,11 +7804,6 @@
     <w:lsdException w:name="Medium List 2 Accent 6"/>
     <w:lsdException w:name="Medium Grid 1 Accent 6"/>
     <w:lsdException w:name="Medium Grid 2 Accent 6"/>
-    <w:lsdException w:name="Medium Grid 3 Accent 6"/>
-    <w:lsdException w:name="Dark List Accent 6"/>
-    <w:lsdException w:name="Colorful Shading Accent 6"/>
-    <w:lsdException w:name="Colorful List Accent 6"/>
-    <w:lsdException w:name="Colorful Grid Accent 6"/>
     <w:lsdException w:name="Bibliography" w:semiHidden="1" w:unhideWhenUsed="1"/>
     <w:lsdException w:name="TOC Heading" w:semiHidden="1" w:unhideWhenUsed="1"/>
     <w:lsdException w:name="Grid Table 4" w:uiPriority="49"/>
@@ -9244,15 +7901,20 @@
     <w:lsdException w:name="List Table 5 Dark Accent 6" w:uiPriority="50"/>
     <w:lsdException w:name="List Table 6 Colorful Accent 6" w:uiPriority="51"/>
     <w:lsdException w:name="List Table 7 Colorful Accent 6" w:uiPriority="52"/>
+    <w:lsdException w:name="Mention" w:semiHidden="1" w:uiPriority="99" w:unhideWhenUsed="1"/>
+    <w:lsdException w:name="Smart Hyperlink" w:semiHidden="1" w:uiPriority="99" w:unhideWhenUsed="1"/>
+    <w:lsdException w:name="Hashtag" w:semiHidden="1" w:uiPriority="99" w:unhideWhenUsed="1"/>
+    <w:lsdException w:name="Unresolved Mention" w:semiHidden="1" w:uiPriority="99" w:unhideWhenUsed="1"/>
+    <w:lsdException w:name="Smart Link" w:semiHidden="1" w:uiPriority="99" w:unhideWhenUsed="1"/>
   </w:latentStyles>
   <w:style w:type="paragraph" w:default="1" w:styleId="Normal">
     <w:name w:val="Normal"/>
     <w:qFormat/>
   </w:style>
-  <w:style w:type="paragraph" w:styleId="Heading1">
+  <w:style w:type="paragraph" w:styleId="Rubrik1">
     <w:name w:val="heading 1"/>
     <w:basedOn w:val="Normal"/>
-    <w:next w:val="BodyText"/>
+    <w:next w:val="Brdtext"/>
     <w:uiPriority w:val="9"/>
     <w:qFormat/>
     <w:rsid w:val="00D721BD"/>
@@ -9270,10 +7932,10 @@
       <w:szCs w:val="32"/>
     </w:rPr>
   </w:style>
-  <w:style w:type="paragraph" w:styleId="Heading2">
+  <w:style w:type="paragraph" w:styleId="Rubrik2">
     <w:name w:val="heading 2"/>
     <w:basedOn w:val="Normal"/>
-    <w:next w:val="BodyText"/>
+    <w:next w:val="Brdtext"/>
     <w:uiPriority w:val="9"/>
     <w:unhideWhenUsed/>
     <w:qFormat/>
@@ -9292,10 +7954,10 @@
       <w:szCs w:val="32"/>
     </w:rPr>
   </w:style>
-  <w:style w:type="paragraph" w:styleId="Heading3">
+  <w:style w:type="paragraph" w:styleId="Rubrik3">
     <w:name w:val="heading 3"/>
     <w:basedOn w:val="Normal"/>
-    <w:next w:val="BodyText"/>
+    <w:next w:val="Brdtext"/>
     <w:uiPriority w:val="9"/>
     <w:unhideWhenUsed/>
     <w:qFormat/>
@@ -9314,10 +7976,10 @@
       <w:szCs w:val="28"/>
     </w:rPr>
   </w:style>
-  <w:style w:type="paragraph" w:styleId="Heading4">
+  <w:style w:type="paragraph" w:styleId="Rubrik4">
     <w:name w:val="heading 4"/>
     <w:basedOn w:val="Normal"/>
-    <w:next w:val="BodyText"/>
+    <w:next w:val="Brdtext"/>
     <w:uiPriority w:val="9"/>
     <w:unhideWhenUsed/>
     <w:qFormat/>
@@ -9334,10 +7996,10 @@
       <w:color w:val="4F81BD" w:themeColor="accent1"/>
     </w:rPr>
   </w:style>
-  <w:style w:type="paragraph" w:styleId="Heading5">
+  <w:style w:type="paragraph" w:styleId="Rubrik5">
     <w:name w:val="heading 5"/>
     <w:basedOn w:val="Normal"/>
-    <w:next w:val="BodyText"/>
+    <w:next w:val="Brdtext"/>
     <w:uiPriority w:val="9"/>
     <w:unhideWhenUsed/>
     <w:qFormat/>
@@ -9357,10 +8019,10 @@
       <w:sz w:val="16"/>
     </w:rPr>
   </w:style>
-  <w:style w:type="paragraph" w:styleId="Heading6">
+  <w:style w:type="paragraph" w:styleId="Rubrik6">
     <w:name w:val="heading 6"/>
     <w:basedOn w:val="Normal"/>
-    <w:next w:val="BodyText"/>
+    <w:next w:val="Brdtext"/>
     <w:uiPriority w:val="9"/>
     <w:unhideWhenUsed/>
     <w:qFormat/>
@@ -9375,10 +8037,10 @@
       <w:color w:val="4F81BD" w:themeColor="accent1"/>
     </w:rPr>
   </w:style>
-  <w:style w:type="paragraph" w:styleId="Heading7">
+  <w:style w:type="paragraph" w:styleId="Rubrik7">
     <w:name w:val="heading 7"/>
     <w:basedOn w:val="Normal"/>
-    <w:next w:val="BodyText"/>
+    <w:next w:val="Brdtext"/>
     <w:uiPriority w:val="9"/>
     <w:unhideWhenUsed/>
     <w:qFormat/>
@@ -9393,10 +8055,10 @@
       <w:color w:val="4F81BD" w:themeColor="accent1"/>
     </w:rPr>
   </w:style>
-  <w:style w:type="paragraph" w:styleId="Heading8">
+  <w:style w:type="paragraph" w:styleId="Rubrik8">
     <w:name w:val="heading 8"/>
     <w:basedOn w:val="Normal"/>
-    <w:next w:val="BodyText"/>
+    <w:next w:val="Brdtext"/>
     <w:uiPriority w:val="9"/>
     <w:unhideWhenUsed/>
     <w:qFormat/>
@@ -9411,10 +8073,10 @@
       <w:color w:val="4F81BD" w:themeColor="accent1"/>
     </w:rPr>
   </w:style>
-  <w:style w:type="paragraph" w:styleId="Heading9">
+  <w:style w:type="paragraph" w:styleId="Rubrik9">
     <w:name w:val="heading 9"/>
     <w:basedOn w:val="Normal"/>
-    <w:next w:val="BodyText"/>
+    <w:next w:val="Brdtext"/>
     <w:uiPriority w:val="9"/>
     <w:unhideWhenUsed/>
     <w:qFormat/>
@@ -9429,13 +8091,13 @@
       <w:color w:val="4F81BD" w:themeColor="accent1"/>
     </w:rPr>
   </w:style>
-  <w:style w:type="character" w:default="1" w:styleId="DefaultParagraphFont">
+  <w:style w:type="character" w:default="1" w:styleId="Standardstycketeckensnitt">
     <w:name w:val="Default Paragraph Font"/>
     <w:uiPriority w:val="1"/>
     <w:semiHidden/>
     <w:unhideWhenUsed/>
   </w:style>
-  <w:style w:type="table" w:default="1" w:styleId="TableNormal">
+  <w:style w:type="table" w:default="1" w:styleId="Normaltabell">
     <w:name w:val="Normal Table"/>
     <w:uiPriority w:val="99"/>
     <w:semiHidden/>
@@ -9450,13 +8112,13 @@
       </w:tblCellMar>
     </w:tblPr>
   </w:style>
-  <w:style w:type="numbering" w:default="1" w:styleId="NoList">
+  <w:style w:type="numbering" w:default="1" w:styleId="Ingenlista">
     <w:name w:val="No List"/>
     <w:uiPriority w:val="99"/>
     <w:semiHidden/>
     <w:unhideWhenUsed/>
   </w:style>
-  <w:style w:type="paragraph" w:styleId="BodyText">
+  <w:style w:type="paragraph" w:styleId="Brdtext">
     <w:name w:val="Body Text"/>
     <w:basedOn w:val="Normal"/>
     <w:qFormat/>
@@ -9470,23 +8132,23 @@
   </w:style>
   <w:style w:type="paragraph" w:customStyle="1" w:styleId="FirstParagraph">
     <w:name w:val="First Paragraph"/>
-    <w:basedOn w:val="BodyText"/>
-    <w:next w:val="BodyText"/>
+    <w:basedOn w:val="Brdtext"/>
+    <w:next w:val="Brdtext"/>
     <w:qFormat/>
   </w:style>
   <w:style w:type="paragraph" w:customStyle="1" w:styleId="Compact">
     <w:name w:val="Compact"/>
-    <w:basedOn w:val="BodyText"/>
+    <w:basedOn w:val="Brdtext"/>
     <w:qFormat/>
     <w:rsid w:val="00AD66CB"/>
     <w:pPr>
       <w:spacing w:before="36" w:after="36" w:line="240" w:lineRule="auto"/>
     </w:pPr>
   </w:style>
-  <w:style w:type="paragraph" w:styleId="Title">
+  <w:style w:type="paragraph" w:styleId="Rubrik">
     <w:name w:val="Title"/>
     <w:basedOn w:val="Normal"/>
-    <w:next w:val="BodyText"/>
+    <w:next w:val="Brdtext"/>
     <w:qFormat/>
     <w:rsid w:val="00D721BD"/>
     <w:pPr>
@@ -9503,10 +8165,10 @@
       <w:szCs w:val="36"/>
     </w:rPr>
   </w:style>
-  <w:style w:type="paragraph" w:styleId="Subtitle">
+  <w:style w:type="paragraph" w:styleId="Underrubrik">
     <w:name w:val="Subtitle"/>
-    <w:basedOn w:val="Title"/>
-    <w:next w:val="BodyText"/>
+    <w:basedOn w:val="Rubrik"/>
+    <w:next w:val="Brdtext"/>
     <w:qFormat/>
     <w:pPr>
       <w:spacing w:before="240"/>
@@ -9518,7 +8180,7 @@
   </w:style>
   <w:style w:type="paragraph" w:customStyle="1" w:styleId="Author">
     <w:name w:val="Author"/>
-    <w:next w:val="BodyText"/>
+    <w:next w:val="Brdtext"/>
     <w:qFormat/>
     <w:pPr>
       <w:keepNext/>
@@ -9526,9 +8188,9 @@
       <w:jc w:val="center"/>
     </w:pPr>
   </w:style>
-  <w:style w:type="paragraph" w:styleId="Date">
+  <w:style w:type="paragraph" w:styleId="Datum">
     <w:name w:val="Date"/>
-    <w:next w:val="BodyText"/>
+    <w:next w:val="Brdtext"/>
     <w:qFormat/>
     <w:pPr>
       <w:keepNext/>
@@ -9539,7 +8201,7 @@
   <w:style w:type="paragraph" w:customStyle="1" w:styleId="Abstract">
     <w:name w:val="Abstract"/>
     <w:basedOn w:val="Normal"/>
-    <w:next w:val="BodyText"/>
+    <w:next w:val="Brdtext"/>
     <w:qFormat/>
     <w:pPr>
       <w:keepNext/>
@@ -9551,15 +8213,15 @@
       <w:szCs w:val="20"/>
     </w:rPr>
   </w:style>
-  <w:style w:type="paragraph" w:styleId="Bibliography">
+  <w:style w:type="paragraph" w:styleId="Litteraturfrteckning">
     <w:name w:val="Bibliography"/>
     <w:basedOn w:val="Normal"/>
     <w:qFormat/>
   </w:style>
-  <w:style w:type="paragraph" w:styleId="BlockText">
+  <w:style w:type="paragraph" w:styleId="Indragetstycke">
     <w:name w:val="Block Text"/>
-    <w:basedOn w:val="BodyText"/>
-    <w:next w:val="BodyText"/>
+    <w:basedOn w:val="Brdtext"/>
+    <w:next w:val="Brdtext"/>
     <w:uiPriority w:val="9"/>
     <w:unhideWhenUsed/>
     <w:qFormat/>
@@ -9573,7 +8235,7 @@
       <w:szCs w:val="20"/>
     </w:rPr>
   </w:style>
-  <w:style w:type="paragraph" w:styleId="FootnoteText">
+  <w:style w:type="paragraph" w:styleId="Fotnotstext">
     <w:name w:val="footnote text"/>
     <w:basedOn w:val="Normal"/>
     <w:uiPriority w:val="9"/>
@@ -9616,10 +8278,10 @@
     <w:name w:val="Definition"/>
     <w:basedOn w:val="Normal"/>
   </w:style>
-  <w:style w:type="paragraph" w:styleId="Caption">
+  <w:style w:type="paragraph" w:styleId="Beskrivning">
     <w:name w:val="caption"/>
     <w:basedOn w:val="Normal"/>
-    <w:link w:val="CaptionChar"/>
+    <w:link w:val="BeskrivningChar"/>
     <w:pPr>
       <w:spacing w:after="120"/>
     </w:pPr>
@@ -9629,14 +8291,14 @@
   </w:style>
   <w:style w:type="paragraph" w:customStyle="1" w:styleId="TableCaption">
     <w:name w:val="Table Caption"/>
-    <w:basedOn w:val="Caption"/>
+    <w:basedOn w:val="Beskrivning"/>
     <w:pPr>
       <w:keepNext/>
     </w:pPr>
   </w:style>
   <w:style w:type="paragraph" w:customStyle="1" w:styleId="ImageCaption">
     <w:name w:val="Image Caption"/>
-    <w:basedOn w:val="Caption"/>
+    <w:basedOn w:val="Beskrivning"/>
   </w:style>
   <w:style w:type="paragraph" w:customStyle="1" w:styleId="Figure">
     <w:name w:val="Figure"/>
@@ -9649,38 +8311,38 @@
       <w:keepNext/>
     </w:pPr>
   </w:style>
-  <w:style w:type="character" w:customStyle="1" w:styleId="CaptionChar">
-    <w:name w:val="Caption Char"/>
-    <w:basedOn w:val="DefaultParagraphFont"/>
-    <w:link w:val="Caption"/>
+  <w:style w:type="character" w:customStyle="1" w:styleId="BeskrivningChar">
+    <w:name w:val="Beskrivning Char"/>
+    <w:basedOn w:val="Standardstycketeckensnitt"/>
+    <w:link w:val="Beskrivning"/>
   </w:style>
   <w:style w:type="character" w:customStyle="1" w:styleId="VerbatimChar">
     <w:name w:val="Verbatim Char"/>
-    <w:basedOn w:val="CaptionChar"/>
+    <w:basedOn w:val="BeskrivningChar"/>
     <w:link w:val="SourceCode"/>
     <w:rPr>
       <w:rFonts w:ascii="Consolas" w:hAnsi="Consolas"/>
       <w:sz w:val="22"/>
     </w:rPr>
   </w:style>
-  <w:style w:type="character" w:styleId="FootnoteReference">
+  <w:style w:type="character" w:styleId="Fotnotsreferens">
     <w:name w:val="footnote reference"/>
-    <w:basedOn w:val="CaptionChar"/>
+    <w:basedOn w:val="BeskrivningChar"/>
     <w:rPr>
       <w:vertAlign w:val="superscript"/>
     </w:rPr>
   </w:style>
-  <w:style w:type="character" w:styleId="Hyperlink">
+  <w:style w:type="character" w:styleId="Hyperlnk">
     <w:name w:val="Hyperlink"/>
-    <w:basedOn w:val="CaptionChar"/>
+    <w:basedOn w:val="BeskrivningChar"/>
     <w:rPr>
       <w:color w:val="4F81BD" w:themeColor="accent1"/>
     </w:rPr>
   </w:style>
-  <w:style w:type="paragraph" w:styleId="TOCHeading">
+  <w:style w:type="paragraph" w:styleId="Innehllsfrteckningsrubrik">
     <w:name w:val="TOC Heading"/>
-    <w:basedOn w:val="Heading1"/>
-    <w:next w:val="BodyText"/>
+    <w:basedOn w:val="Rubrik1"/>
+    <w:next w:val="Brdtext"/>
     <w:uiPriority w:val="39"/>
     <w:unhideWhenUsed/>
     <w:qFormat/>
@@ -10024,17 +8686,17 @@
       <w:shd w:val="clear" w:color="auto" w:fill="F8F8F8"/>
     </w:rPr>
   </w:style>
-  <w:style w:type="character" w:styleId="LineNumber">
+  <w:style w:type="character" w:styleId="Radnummer">
     <w:name w:val="line number"/>
-    <w:basedOn w:val="DefaultParagraphFont"/>
+    <w:basedOn w:val="Standardstycketeckensnitt"/>
     <w:semiHidden/>
     <w:unhideWhenUsed/>
     <w:rsid w:val="00A5728A"/>
   </w:style>
-  <w:style w:type="paragraph" w:styleId="Header">
+  <w:style w:type="paragraph" w:styleId="Sidhuvud">
     <w:name w:val="header"/>
     <w:basedOn w:val="Normal"/>
-    <w:link w:val="HeaderChar"/>
+    <w:link w:val="SidhuvudChar"/>
     <w:uiPriority w:val="99"/>
     <w:unhideWhenUsed/>
     <w:rsid w:val="00A5728A"/>
@@ -10046,17 +8708,17 @@
       <w:spacing w:after="0"/>
     </w:pPr>
   </w:style>
-  <w:style w:type="character" w:customStyle="1" w:styleId="HeaderChar">
-    <w:name w:val="Header Char"/>
-    <w:basedOn w:val="DefaultParagraphFont"/>
-    <w:link w:val="Header"/>
+  <w:style w:type="character" w:customStyle="1" w:styleId="SidhuvudChar">
+    <w:name w:val="Sidhuvud Char"/>
+    <w:basedOn w:val="Standardstycketeckensnitt"/>
+    <w:link w:val="Sidhuvud"/>
     <w:uiPriority w:val="99"/>
     <w:rsid w:val="00A5728A"/>
   </w:style>
-  <w:style w:type="paragraph" w:styleId="Footer">
+  <w:style w:type="paragraph" w:styleId="Sidfot">
     <w:name w:val="footer"/>
     <w:basedOn w:val="Normal"/>
-    <w:link w:val="FooterChar"/>
+    <w:link w:val="SidfotChar"/>
     <w:unhideWhenUsed/>
     <w:rsid w:val="00A5728A"/>
     <w:pPr>
@@ -10067,10 +8729,10 @@
       <w:spacing w:after="0"/>
     </w:pPr>
   </w:style>
-  <w:style w:type="character" w:customStyle="1" w:styleId="FooterChar">
-    <w:name w:val="Footer Char"/>
-    <w:basedOn w:val="DefaultParagraphFont"/>
-    <w:link w:val="Footer"/>
+  <w:style w:type="character" w:customStyle="1" w:styleId="SidfotChar">
+    <w:name w:val="Sidfot Char"/>
+    <w:basedOn w:val="Standardstycketeckensnitt"/>
+    <w:link w:val="Sidfot"/>
     <w:rsid w:val="00A5728A"/>
   </w:style>
 </w:styles>

</xml_diff>